<commit_message>
adição do que faltava nos slides finais sobre a tarefa do modulo
</commit_message>
<xml_diff>
--- a/R_tras_pra_Frente/img/tab3.docx
+++ b/R_tras_pra_Frente/img/tab3.docx
@@ -27,7 +27,6 @@
       </w:tblGrid>
       <w:tr>
         <w:trPr>
-          <w:cantSplit/>
           <w:trHeight w:val="620" w:hRule="auto"/>
           <w:tblHeader/>
         </w:trPr>
@@ -35,8 +34,8 @@
         <w:tc>
           <w:tcPr>
             <w:tcBorders>
-              <w:bottom w:val="single" w:sz="16" w:space="0" w:color="666666"/>
-              <w:top w:val="single" w:sz="16" w:space="0" w:color="666666"/>
+              <w:bottom w:val="single" w:sz="12" w:space="0" w:color="666666"/>
+              <w:top w:val="single" w:sz="12" w:space="0" w:color="666666"/>
               <w:left w:val="none" w:sz="0" w:space="0" w:color="000000"/>
               <w:right w:val="single" w:sz="8" w:space="0" w:color="666666"/>
             </w:tcBorders>
@@ -53,15 +52,14 @@
             <w:pPr>
               <w:pStyle w:val="Normal"/>
               <w:jc w:val="center"/>
-              <w:keepNext/>
-              <w:pBdr>
-                <w:bottom w:val="none" w:sz="0" w:space="0" w:color="000000"/>
-                <w:top w:val="none" w:sz="0" w:space="0" w:color="000000"/>
-                <w:left w:val="none" w:sz="0" w:space="0" w:color="000000"/>
-                <w:right w:val="none" w:sz="0" w:space="0" w:color="000000"/>
-              </w:pBdr>
-              <w:spacing w:after="100" w:before="100" w:line="240"/>
-              <w:ind w:firstLine="0" w:left="100" w:right="100"/>
+              <w:pBdr>
+                <w:bottom w:val="none" w:sz="0" w:space="0" w:color="000000"/>
+                <w:top w:val="none" w:sz="0" w:space="0" w:color="000000"/>
+                <w:left w:val="none" w:sz="0" w:space="0" w:color="000000"/>
+                <w:right w:val="none" w:sz="0" w:space="0" w:color="000000"/>
+              </w:pBdr>
+              <w:spacing w:after="100" w:before="100" w:line="240"/>
+              <w:ind w:left="100" w:right="100" w:firstLine="0" w:firstLineChars="0"/>
             </w:pPr>
             <w:r>
               <w:rPr>
@@ -80,8 +78,8 @@
         <w:tc>
           <w:tcPr>
             <w:tcBorders>
-              <w:bottom w:val="single" w:sz="16" w:space="0" w:color="666666"/>
-              <w:top w:val="single" w:sz="16" w:space="0" w:color="666666"/>
+              <w:bottom w:val="single" w:sz="12" w:space="0" w:color="666666"/>
+              <w:top w:val="single" w:sz="12" w:space="0" w:color="666666"/>
               <w:left w:val="single" w:sz="8" w:space="0" w:color="666666"/>
               <w:right w:val="single" w:sz="8" w:space="0" w:color="666666"/>
             </w:tcBorders>
@@ -98,15 +96,14 @@
             <w:pPr>
               <w:pStyle w:val="Normal"/>
               <w:jc w:val="center"/>
-              <w:keepNext/>
-              <w:pBdr>
-                <w:bottom w:val="none" w:sz="0" w:space="0" w:color="000000"/>
-                <w:top w:val="none" w:sz="0" w:space="0" w:color="000000"/>
-                <w:left w:val="none" w:sz="0" w:space="0" w:color="000000"/>
-                <w:right w:val="none" w:sz="0" w:space="0" w:color="000000"/>
-              </w:pBdr>
-              <w:spacing w:after="100" w:before="100" w:line="240"/>
-              <w:ind w:firstLine="0" w:left="100" w:right="100"/>
+              <w:pBdr>
+                <w:bottom w:val="none" w:sz="0" w:space="0" w:color="000000"/>
+                <w:top w:val="none" w:sz="0" w:space="0" w:color="000000"/>
+                <w:left w:val="none" w:sz="0" w:space="0" w:color="000000"/>
+                <w:right w:val="none" w:sz="0" w:space="0" w:color="000000"/>
+              </w:pBdr>
+              <w:spacing w:after="100" w:before="100" w:line="240"/>
+              <w:ind w:left="100" w:right="100" w:firstLine="0" w:firstLineChars="0"/>
             </w:pPr>
             <w:r>
               <w:rPr>
@@ -125,8 +122,8 @@
         <w:tc>
           <w:tcPr>
             <w:tcBorders>
-              <w:bottom w:val="single" w:sz="16" w:space="0" w:color="666666"/>
-              <w:top w:val="single" w:sz="16" w:space="0" w:color="666666"/>
+              <w:bottom w:val="single" w:sz="12" w:space="0" w:color="666666"/>
+              <w:top w:val="single" w:sz="12" w:space="0" w:color="666666"/>
               <w:left w:val="single" w:sz="8" w:space="0" w:color="666666"/>
               <w:right w:val="single" w:sz="8" w:space="0" w:color="666666"/>
             </w:tcBorders>
@@ -143,15 +140,14 @@
             <w:pPr>
               <w:pStyle w:val="Normal"/>
               <w:jc w:val="right"/>
-              <w:keepNext/>
-              <w:pBdr>
-                <w:bottom w:val="none" w:sz="0" w:space="0" w:color="000000"/>
-                <w:top w:val="none" w:sz="0" w:space="0" w:color="000000"/>
-                <w:left w:val="none" w:sz="0" w:space="0" w:color="000000"/>
-                <w:right w:val="none" w:sz="0" w:space="0" w:color="000000"/>
-              </w:pBdr>
-              <w:spacing w:after="100" w:before="100" w:line="240"/>
-              <w:ind w:firstLine="0" w:left="100" w:right="100"/>
+              <w:pBdr>
+                <w:bottom w:val="none" w:sz="0" w:space="0" w:color="000000"/>
+                <w:top w:val="none" w:sz="0" w:space="0" w:color="000000"/>
+                <w:left w:val="none" w:sz="0" w:space="0" w:color="000000"/>
+                <w:right w:val="none" w:sz="0" w:space="0" w:color="000000"/>
+              </w:pBdr>
+              <w:spacing w:after="100" w:before="100" w:line="240"/>
+              <w:ind w:left="100" w:right="100" w:firstLine="0" w:firstLineChars="0"/>
             </w:pPr>
             <w:r>
               <w:rPr>
@@ -170,8 +166,8 @@
         <w:tc>
           <w:tcPr>
             <w:tcBorders>
-              <w:bottom w:val="single" w:sz="16" w:space="0" w:color="666666"/>
-              <w:top w:val="single" w:sz="16" w:space="0" w:color="666666"/>
+              <w:bottom w:val="single" w:sz="12" w:space="0" w:color="666666"/>
+              <w:top w:val="single" w:sz="12" w:space="0" w:color="666666"/>
               <w:left w:val="single" w:sz="8" w:space="0" w:color="666666"/>
               <w:right w:val="none" w:sz="0" w:space="0" w:color="000000"/>
             </w:tcBorders>
@@ -188,15 +184,14 @@
             <w:pPr>
               <w:pStyle w:val="Normal"/>
               <w:jc w:val="right"/>
-              <w:keepNext/>
-              <w:pBdr>
-                <w:bottom w:val="none" w:sz="0" w:space="0" w:color="000000"/>
-                <w:top w:val="none" w:sz="0" w:space="0" w:color="000000"/>
-                <w:left w:val="none" w:sz="0" w:space="0" w:color="000000"/>
-                <w:right w:val="none" w:sz="0" w:space="0" w:color="000000"/>
-              </w:pBdr>
-              <w:spacing w:after="100" w:before="100" w:line="240"/>
-              <w:ind w:firstLine="0" w:left="100" w:right="100"/>
+              <w:pBdr>
+                <w:bottom w:val="none" w:sz="0" w:space="0" w:color="000000"/>
+                <w:top w:val="none" w:sz="0" w:space="0" w:color="000000"/>
+                <w:left w:val="none" w:sz="0" w:space="0" w:color="000000"/>
+                <w:right w:val="none" w:sz="0" w:space="0" w:color="000000"/>
+              </w:pBdr>
+              <w:spacing w:after="100" w:before="100" w:line="240"/>
+              <w:ind w:left="100" w:right="100" w:firstLine="0" w:firstLineChars="0"/>
             </w:pPr>
             <w:r>
               <w:rPr>
@@ -215,8 +210,8 @@
         <w:tc>
           <w:tcPr>
             <w:tcBorders>
-              <w:bottom w:val="single" w:sz="16" w:space="0" w:color="666666"/>
-              <w:top w:val="single" w:sz="16" w:space="0" w:color="666666"/>
+              <w:bottom w:val="single" w:sz="12" w:space="0" w:color="666666"/>
+              <w:top w:val="single" w:sz="12" w:space="0" w:color="666666"/>
               <w:left w:val="none" w:sz="0" w:space="0" w:color="000000"/>
               <w:right w:val="none" w:sz="0" w:space="0" w:color="000000"/>
             </w:tcBorders>
@@ -233,15 +228,14 @@
             <w:pPr>
               <w:pStyle w:val="Normal"/>
               <w:jc w:val="right"/>
-              <w:keepNext/>
-              <w:pBdr>
-                <w:bottom w:val="none" w:sz="0" w:space="0" w:color="000000"/>
-                <w:top w:val="none" w:sz="0" w:space="0" w:color="000000"/>
-                <w:left w:val="none" w:sz="0" w:space="0" w:color="000000"/>
-                <w:right w:val="none" w:sz="0" w:space="0" w:color="000000"/>
-              </w:pBdr>
-              <w:spacing w:after="100" w:before="100" w:line="240"/>
-              <w:ind w:firstLine="0" w:left="100" w:right="100"/>
+              <w:pBdr>
+                <w:bottom w:val="none" w:sz="0" w:space="0" w:color="000000"/>
+                <w:top w:val="none" w:sz="0" w:space="0" w:color="000000"/>
+                <w:left w:val="none" w:sz="0" w:space="0" w:color="000000"/>
+                <w:right w:val="none" w:sz="0" w:space="0" w:color="000000"/>
+              </w:pBdr>
+              <w:spacing w:after="100" w:before="100" w:line="240"/>
+              <w:ind w:left="100" w:right="100" w:firstLine="0" w:firstLineChars="0"/>
             </w:pPr>
             <w:r>
               <w:rPr>
@@ -260,8 +254,8 @@
         <w:tc>
           <w:tcPr>
             <w:tcBorders>
-              <w:bottom w:val="single" w:sz="16" w:space="0" w:color="666666"/>
-              <w:top w:val="single" w:sz="16" w:space="0" w:color="666666"/>
+              <w:bottom w:val="single" w:sz="12" w:space="0" w:color="666666"/>
+              <w:top w:val="single" w:sz="12" w:space="0" w:color="666666"/>
               <w:left w:val="none" w:sz="0" w:space="0" w:color="000000"/>
               <w:right w:val="none" w:sz="0" w:space="0" w:color="000000"/>
             </w:tcBorders>
@@ -278,15 +272,14 @@
             <w:pPr>
               <w:pStyle w:val="Normal"/>
               <w:jc w:val="right"/>
-              <w:keepNext/>
-              <w:pBdr>
-                <w:bottom w:val="none" w:sz="0" w:space="0" w:color="000000"/>
-                <w:top w:val="none" w:sz="0" w:space="0" w:color="000000"/>
-                <w:left w:val="none" w:sz="0" w:space="0" w:color="000000"/>
-                <w:right w:val="none" w:sz="0" w:space="0" w:color="000000"/>
-              </w:pBdr>
-              <w:spacing w:after="100" w:before="100" w:line="240"/>
-              <w:ind w:firstLine="0" w:left="100" w:right="100"/>
+              <w:pBdr>
+                <w:bottom w:val="none" w:sz="0" w:space="0" w:color="000000"/>
+                <w:top w:val="none" w:sz="0" w:space="0" w:color="000000"/>
+                <w:left w:val="none" w:sz="0" w:space="0" w:color="000000"/>
+                <w:right w:val="none" w:sz="0" w:space="0" w:color="000000"/>
+              </w:pBdr>
+              <w:spacing w:after="100" w:before="100" w:line="240"/>
+              <w:ind w:left="100" w:right="100" w:firstLine="0" w:firstLineChars="0"/>
             </w:pPr>
             <w:r>
               <w:rPr>
@@ -305,8 +298,8 @@
         <w:tc>
           <w:tcPr>
             <w:tcBorders>
-              <w:bottom w:val="single" w:sz="16" w:space="0" w:color="666666"/>
-              <w:top w:val="single" w:sz="16" w:space="0" w:color="666666"/>
+              <w:bottom w:val="single" w:sz="12" w:space="0" w:color="666666"/>
+              <w:top w:val="single" w:sz="12" w:space="0" w:color="666666"/>
               <w:left w:val="none" w:sz="0" w:space="0" w:color="000000"/>
               <w:right w:val="none" w:sz="0" w:space="0" w:color="000000"/>
             </w:tcBorders>
@@ -323,15 +316,14 @@
             <w:pPr>
               <w:pStyle w:val="Normal"/>
               <w:jc w:val="right"/>
-              <w:keepNext/>
-              <w:pBdr>
-                <w:bottom w:val="none" w:sz="0" w:space="0" w:color="000000"/>
-                <w:top w:val="none" w:sz="0" w:space="0" w:color="000000"/>
-                <w:left w:val="none" w:sz="0" w:space="0" w:color="000000"/>
-                <w:right w:val="none" w:sz="0" w:space="0" w:color="000000"/>
-              </w:pBdr>
-              <w:spacing w:after="100" w:before="100" w:line="240"/>
-              <w:ind w:firstLine="0" w:left="100" w:right="100"/>
+              <w:pBdr>
+                <w:bottom w:val="none" w:sz="0" w:space="0" w:color="000000"/>
+                <w:top w:val="none" w:sz="0" w:space="0" w:color="000000"/>
+                <w:left w:val="none" w:sz="0" w:space="0" w:color="000000"/>
+                <w:right w:val="none" w:sz="0" w:space="0" w:color="000000"/>
+              </w:pBdr>
+              <w:spacing w:after="100" w:before="100" w:line="240"/>
+              <w:ind w:left="100" w:right="100" w:firstLine="0" w:firstLineChars="0"/>
             </w:pPr>
             <w:r>
               <w:rPr>
@@ -350,15 +342,14 @@
       </w:tr>
       <w:tr>
         <w:trPr>
-          <w:cantSplit/>
-          <w:trHeight w:val="597" w:hRule="auto"/>
+          <w:trHeight w:val="598" w:hRule="auto"/>
         </w:trPr>
         body1
         <w:tc>
           <w:tcPr>
             <w:tcBorders>
               <w:bottom w:val="none" w:sz="0" w:space="0" w:color="000000"/>
-              <w:top w:val="single" w:sz="16" w:space="0" w:color="666666"/>
+              <w:top w:val="single" w:sz="12" w:space="0" w:color="666666"/>
               <w:left w:val="none" w:sz="0" w:space="0" w:color="000000"/>
               <w:right w:val="single" w:sz="8" w:space="0" w:color="666666"/>
             </w:tcBorders>
@@ -375,15 +366,14 @@
             <w:pPr>
               <w:pStyle w:val="Normal"/>
               <w:jc w:val="center"/>
-              <w:keepNext/>
-              <w:pBdr>
-                <w:bottom w:val="none" w:sz="0" w:space="0" w:color="000000"/>
-                <w:top w:val="none" w:sz="0" w:space="0" w:color="000000"/>
-                <w:left w:val="none" w:sz="0" w:space="0" w:color="000000"/>
-                <w:right w:val="none" w:sz="0" w:space="0" w:color="000000"/>
-              </w:pBdr>
-              <w:spacing w:after="100" w:before="100" w:line="240"/>
-              <w:ind w:firstLine="0" w:left="100" w:right="100"/>
+              <w:pBdr>
+                <w:bottom w:val="none" w:sz="0" w:space="0" w:color="000000"/>
+                <w:top w:val="none" w:sz="0" w:space="0" w:color="000000"/>
+                <w:left w:val="none" w:sz="0" w:space="0" w:color="000000"/>
+                <w:right w:val="none" w:sz="0" w:space="0" w:color="000000"/>
+              </w:pBdr>
+              <w:spacing w:after="100" w:before="100" w:line="240"/>
+              <w:ind w:left="100" w:right="100" w:firstLine="0" w:firstLineChars="0"/>
             </w:pPr>
             <w:r>
               <w:rPr>
@@ -403,7 +393,7 @@
           <w:tcPr>
             <w:tcBorders>
               <w:bottom w:val="none" w:sz="0" w:space="0" w:color="000000"/>
-              <w:top w:val="single" w:sz="16" w:space="0" w:color="666666"/>
+              <w:top w:val="single" w:sz="12" w:space="0" w:color="666666"/>
               <w:left w:val="single" w:sz="8" w:space="0" w:color="666666"/>
               <w:right w:val="single" w:sz="8" w:space="0" w:color="666666"/>
             </w:tcBorders>
@@ -420,15 +410,14 @@
             <w:pPr>
               <w:pStyle w:val="Normal"/>
               <w:jc w:val="center"/>
-              <w:keepNext/>
-              <w:pBdr>
-                <w:bottom w:val="none" w:sz="0" w:space="0" w:color="000000"/>
-                <w:top w:val="none" w:sz="0" w:space="0" w:color="000000"/>
-                <w:left w:val="none" w:sz="0" w:space="0" w:color="000000"/>
-                <w:right w:val="none" w:sz="0" w:space="0" w:color="000000"/>
-              </w:pBdr>
-              <w:spacing w:after="100" w:before="100" w:line="240"/>
-              <w:ind w:firstLine="0" w:left="100" w:right="100"/>
+              <w:pBdr>
+                <w:bottom w:val="none" w:sz="0" w:space="0" w:color="000000"/>
+                <w:top w:val="none" w:sz="0" w:space="0" w:color="000000"/>
+                <w:left w:val="none" w:sz="0" w:space="0" w:color="000000"/>
+                <w:right w:val="none" w:sz="0" w:space="0" w:color="000000"/>
+              </w:pBdr>
+              <w:spacing w:after="100" w:before="100" w:line="240"/>
+              <w:ind w:left="100" w:right="100" w:firstLine="0" w:firstLineChars="0"/>
             </w:pPr>
             <w:r>
               <w:rPr>
@@ -448,7 +437,7 @@
           <w:tcPr>
             <w:tcBorders>
               <w:bottom w:val="none" w:sz="0" w:space="0" w:color="000000"/>
-              <w:top w:val="single" w:sz="16" w:space="0" w:color="666666"/>
+              <w:top w:val="single" w:sz="12" w:space="0" w:color="666666"/>
               <w:left w:val="single" w:sz="8" w:space="0" w:color="666666"/>
               <w:right w:val="single" w:sz="8" w:space="0" w:color="666666"/>
             </w:tcBorders>
@@ -465,15 +454,14 @@
             <w:pPr>
               <w:pStyle w:val="Normal"/>
               <w:jc w:val="right"/>
-              <w:keepNext/>
-              <w:pBdr>
-                <w:bottom w:val="none" w:sz="0" w:space="0" w:color="000000"/>
-                <w:top w:val="none" w:sz="0" w:space="0" w:color="000000"/>
-                <w:left w:val="none" w:sz="0" w:space="0" w:color="000000"/>
-                <w:right w:val="none" w:sz="0" w:space="0" w:color="000000"/>
-              </w:pBdr>
-              <w:spacing w:after="100" w:before="100" w:line="240"/>
-              <w:ind w:firstLine="0" w:left="100" w:right="100"/>
+              <w:pBdr>
+                <w:bottom w:val="none" w:sz="0" w:space="0" w:color="000000"/>
+                <w:top w:val="none" w:sz="0" w:space="0" w:color="000000"/>
+                <w:left w:val="none" w:sz="0" w:space="0" w:color="000000"/>
+                <w:right w:val="none" w:sz="0" w:space="0" w:color="000000"/>
+              </w:pBdr>
+              <w:spacing w:after="100" w:before="100" w:line="240"/>
+              <w:ind w:left="100" w:right="100" w:firstLine="0" w:firstLineChars="0"/>
             </w:pPr>
             <w:r>
               <w:rPr>
@@ -493,7 +481,7 @@
           <w:tcPr>
             <w:tcBorders>
               <w:bottom w:val="none" w:sz="0" w:space="0" w:color="000000"/>
-              <w:top w:val="single" w:sz="16" w:space="0" w:color="666666"/>
+              <w:top w:val="single" w:sz="12" w:space="0" w:color="666666"/>
               <w:left w:val="single" w:sz="8" w:space="0" w:color="666666"/>
               <w:right w:val="none" w:sz="0" w:space="0" w:color="000000"/>
             </w:tcBorders>
@@ -510,15 +498,14 @@
             <w:pPr>
               <w:pStyle w:val="Normal"/>
               <w:jc w:val="right"/>
-              <w:keepNext/>
-              <w:pBdr>
-                <w:bottom w:val="none" w:sz="0" w:space="0" w:color="000000"/>
-                <w:top w:val="none" w:sz="0" w:space="0" w:color="000000"/>
-                <w:left w:val="none" w:sz="0" w:space="0" w:color="000000"/>
-                <w:right w:val="none" w:sz="0" w:space="0" w:color="000000"/>
-              </w:pBdr>
-              <w:spacing w:after="100" w:before="100" w:line="240"/>
-              <w:ind w:firstLine="0" w:left="100" w:right="100"/>
+              <w:pBdr>
+                <w:bottom w:val="none" w:sz="0" w:space="0" w:color="000000"/>
+                <w:top w:val="none" w:sz="0" w:space="0" w:color="000000"/>
+                <w:left w:val="none" w:sz="0" w:space="0" w:color="000000"/>
+                <w:right w:val="none" w:sz="0" w:space="0" w:color="000000"/>
+              </w:pBdr>
+              <w:spacing w:after="100" w:before="100" w:line="240"/>
+              <w:ind w:left="100" w:right="100" w:firstLine="0" w:firstLineChars="0"/>
             </w:pPr>
             <w:r>
               <w:rPr>
@@ -530,7 +517,7 @@
                 <w:szCs w:val="22"/>
                 <w:color w:val="000000"/>
               </w:rPr>
-              <w:t xml:space="preserve">0,70</w:t>
+              <w:t xml:space="preserve">0,68</w:t>
             </w:r>
           </w:p>
         </w:tc>
@@ -538,7 +525,7 @@
           <w:tcPr>
             <w:tcBorders>
               <w:bottom w:val="none" w:sz="0" w:space="0" w:color="000000"/>
-              <w:top w:val="single" w:sz="16" w:space="0" w:color="666666"/>
+              <w:top w:val="single" w:sz="12" w:space="0" w:color="666666"/>
               <w:left w:val="none" w:sz="0" w:space="0" w:color="000000"/>
               <w:right w:val="none" w:sz="0" w:space="0" w:color="000000"/>
             </w:tcBorders>
@@ -555,15 +542,14 @@
             <w:pPr>
               <w:pStyle w:val="Normal"/>
               <w:jc w:val="right"/>
-              <w:keepNext/>
-              <w:pBdr>
-                <w:bottom w:val="none" w:sz="0" w:space="0" w:color="000000"/>
-                <w:top w:val="none" w:sz="0" w:space="0" w:color="000000"/>
-                <w:left w:val="none" w:sz="0" w:space="0" w:color="000000"/>
-                <w:right w:val="none" w:sz="0" w:space="0" w:color="000000"/>
-              </w:pBdr>
-              <w:spacing w:after="100" w:before="100" w:line="240"/>
-              <w:ind w:firstLine="0" w:left="100" w:right="100"/>
+              <w:pBdr>
+                <w:bottom w:val="none" w:sz="0" w:space="0" w:color="000000"/>
+                <w:top w:val="none" w:sz="0" w:space="0" w:color="000000"/>
+                <w:left w:val="none" w:sz="0" w:space="0" w:color="000000"/>
+                <w:right w:val="none" w:sz="0" w:space="0" w:color="000000"/>
+              </w:pBdr>
+              <w:spacing w:after="100" w:before="100" w:line="240"/>
+              <w:ind w:left="100" w:right="100" w:firstLine="0" w:firstLineChars="0"/>
             </w:pPr>
             <w:r>
               <w:rPr>
@@ -575,7 +561,7 @@
                 <w:szCs w:val="22"/>
                 <w:color w:val="000000"/>
               </w:rPr>
-              <w:t xml:space="preserve">0,53</w:t>
+              <w:t xml:space="preserve">0,327</w:t>
             </w:r>
           </w:p>
         </w:tc>
@@ -583,7 +569,7 @@
           <w:tcPr>
             <w:tcBorders>
               <w:bottom w:val="none" w:sz="0" w:space="0" w:color="000000"/>
-              <w:top w:val="single" w:sz="16" w:space="0" w:color="666666"/>
+              <w:top w:val="single" w:sz="12" w:space="0" w:color="666666"/>
               <w:left w:val="none" w:sz="0" w:space="0" w:color="000000"/>
               <w:right w:val="none" w:sz="0" w:space="0" w:color="000000"/>
             </w:tcBorders>
@@ -600,15 +586,14 @@
             <w:pPr>
               <w:pStyle w:val="Normal"/>
               <w:jc w:val="right"/>
-              <w:keepNext/>
-              <w:pBdr>
-                <w:bottom w:val="none" w:sz="0" w:space="0" w:color="000000"/>
-                <w:top w:val="none" w:sz="0" w:space="0" w:color="000000"/>
-                <w:left w:val="none" w:sz="0" w:space="0" w:color="000000"/>
-                <w:right w:val="none" w:sz="0" w:space="0" w:color="000000"/>
-              </w:pBdr>
-              <w:spacing w:after="100" w:before="100" w:line="240"/>
-              <w:ind w:firstLine="0" w:left="100" w:right="100"/>
+              <w:pBdr>
+                <w:bottom w:val="none" w:sz="0" w:space="0" w:color="000000"/>
+                <w:top w:val="none" w:sz="0" w:space="0" w:color="000000"/>
+                <w:left w:val="none" w:sz="0" w:space="0" w:color="000000"/>
+                <w:right w:val="none" w:sz="0" w:space="0" w:color="000000"/>
+              </w:pBdr>
+              <w:spacing w:after="100" w:before="100" w:line="240"/>
+              <w:ind w:left="100" w:right="100" w:firstLine="0" w:firstLineChars="0"/>
             </w:pPr>
             <w:r>
               <w:rPr>
@@ -620,7 +605,7 @@
                 <w:szCs w:val="22"/>
                 <w:color w:val="000000"/>
               </w:rPr>
-              <w:t xml:space="preserve">298.408</w:t>
+              <w:t xml:space="preserve">1.283.024</w:t>
             </w:r>
           </w:p>
         </w:tc>
@@ -628,7 +613,7 @@
           <w:tcPr>
             <w:tcBorders>
               <w:bottom w:val="none" w:sz="0" w:space="0" w:color="000000"/>
-              <w:top w:val="single" w:sz="16" w:space="0" w:color="666666"/>
+              <w:top w:val="single" w:sz="12" w:space="0" w:color="666666"/>
               <w:left w:val="none" w:sz="0" w:space="0" w:color="000000"/>
               <w:right w:val="none" w:sz="0" w:space="0" w:color="000000"/>
             </w:tcBorders>
@@ -645,15 +630,14 @@
             <w:pPr>
               <w:pStyle w:val="Normal"/>
               <w:jc w:val="right"/>
-              <w:keepNext/>
-              <w:pBdr>
-                <w:bottom w:val="none" w:sz="0" w:space="0" w:color="000000"/>
-                <w:top w:val="none" w:sz="0" w:space="0" w:color="000000"/>
-                <w:left w:val="none" w:sz="0" w:space="0" w:color="000000"/>
-                <w:right w:val="none" w:sz="0" w:space="0" w:color="000000"/>
-              </w:pBdr>
-              <w:spacing w:after="100" w:before="100" w:line="240"/>
-              <w:ind w:firstLine="0" w:left="100" w:right="100"/>
+              <w:pBdr>
+                <w:bottom w:val="none" w:sz="0" w:space="0" w:color="000000"/>
+                <w:top w:val="none" w:sz="0" w:space="0" w:color="000000"/>
+                <w:left w:val="none" w:sz="0" w:space="0" w:color="000000"/>
+                <w:right w:val="none" w:sz="0" w:space="0" w:color="000000"/>
+              </w:pBdr>
+              <w:spacing w:after="100" w:before="100" w:line="240"/>
+              <w:ind w:left="100" w:right="100" w:firstLine="0" w:firstLineChars="0"/>
             </w:pPr>
             <w:r>
               <w:rPr>
@@ -665,14 +649,13 @@
                 <w:szCs w:val="22"/>
                 <w:color w:val="000000"/>
               </w:rPr>
-              <w:t xml:space="preserve">1.523</w:t>
+              <w:t xml:space="preserve">6.658</w:t>
             </w:r>
           </w:p>
         </w:tc>
       </w:tr>
       <w:tr>
         <w:trPr>
-          <w:cantSplit/>
           <w:trHeight w:val="617" w:hRule="auto"/>
         </w:trPr>
         body2
@@ -697,15 +680,14 @@
             <w:pPr>
               <w:pStyle w:val="Normal"/>
               <w:jc w:val="center"/>
-              <w:keepNext/>
-              <w:pBdr>
-                <w:bottom w:val="none" w:sz="0" w:space="0" w:color="000000"/>
-                <w:top w:val="none" w:sz="0" w:space="0" w:color="000000"/>
-                <w:left w:val="none" w:sz="0" w:space="0" w:color="000000"/>
-                <w:right w:val="none" w:sz="0" w:space="0" w:color="000000"/>
-              </w:pBdr>
-              <w:spacing w:after="100" w:before="100" w:line="240"/>
-              <w:ind w:firstLine="0" w:left="100" w:right="100"/>
+              <w:pBdr>
+                <w:bottom w:val="none" w:sz="0" w:space="0" w:color="000000"/>
+                <w:top w:val="none" w:sz="0" w:space="0" w:color="000000"/>
+                <w:left w:val="none" w:sz="0" w:space="0" w:color="000000"/>
+                <w:right w:val="none" w:sz="0" w:space="0" w:color="000000"/>
+              </w:pBdr>
+              <w:spacing w:after="100" w:before="100" w:line="240"/>
+              <w:ind w:left="100" w:right="100" w:firstLine="0" w:firstLineChars="0"/>
             </w:pPr>
             <w:r>
               <w:rPr>
@@ -742,15 +724,14 @@
             <w:pPr>
               <w:pStyle w:val="Normal"/>
               <w:jc w:val="center"/>
-              <w:keepNext/>
-              <w:pBdr>
-                <w:bottom w:val="none" w:sz="0" w:space="0" w:color="000000"/>
-                <w:top w:val="none" w:sz="0" w:space="0" w:color="000000"/>
-                <w:left w:val="none" w:sz="0" w:space="0" w:color="000000"/>
-                <w:right w:val="none" w:sz="0" w:space="0" w:color="000000"/>
-              </w:pBdr>
-              <w:spacing w:after="100" w:before="100" w:line="240"/>
-              <w:ind w:firstLine="0" w:left="100" w:right="100"/>
+              <w:pBdr>
+                <w:bottom w:val="none" w:sz="0" w:space="0" w:color="000000"/>
+                <w:top w:val="none" w:sz="0" w:space="0" w:color="000000"/>
+                <w:left w:val="none" w:sz="0" w:space="0" w:color="000000"/>
+                <w:right w:val="none" w:sz="0" w:space="0" w:color="000000"/>
+              </w:pBdr>
+              <w:spacing w:after="100" w:before="100" w:line="240"/>
+              <w:ind w:left="100" w:right="100" w:firstLine="0" w:firstLineChars="0"/>
             </w:pPr>
             <w:r>
               <w:rPr>
@@ -787,15 +768,14 @@
             <w:pPr>
               <w:pStyle w:val="Normal"/>
               <w:jc w:val="right"/>
-              <w:keepNext/>
-              <w:pBdr>
-                <w:bottom w:val="none" w:sz="0" w:space="0" w:color="000000"/>
-                <w:top w:val="none" w:sz="0" w:space="0" w:color="000000"/>
-                <w:left w:val="none" w:sz="0" w:space="0" w:color="000000"/>
-                <w:right w:val="none" w:sz="0" w:space="0" w:color="000000"/>
-              </w:pBdr>
-              <w:spacing w:after="100" w:before="100" w:line="240"/>
-              <w:ind w:firstLine="0" w:left="100" w:right="100"/>
+              <w:pBdr>
+                <w:bottom w:val="none" w:sz="0" w:space="0" w:color="000000"/>
+                <w:top w:val="none" w:sz="0" w:space="0" w:color="000000"/>
+                <w:left w:val="none" w:sz="0" w:space="0" w:color="000000"/>
+                <w:right w:val="none" w:sz="0" w:space="0" w:color="000000"/>
+              </w:pBdr>
+              <w:spacing w:after="100" w:before="100" w:line="240"/>
+              <w:ind w:left="100" w:right="100" w:firstLine="0" w:firstLineChars="0"/>
             </w:pPr>
             <w:r>
               <w:rPr>
@@ -832,15 +812,14 @@
             <w:pPr>
               <w:pStyle w:val="Normal"/>
               <w:jc w:val="right"/>
-              <w:keepNext/>
-              <w:pBdr>
-                <w:bottom w:val="none" w:sz="0" w:space="0" w:color="000000"/>
-                <w:top w:val="none" w:sz="0" w:space="0" w:color="000000"/>
-                <w:left w:val="none" w:sz="0" w:space="0" w:color="000000"/>
-                <w:right w:val="none" w:sz="0" w:space="0" w:color="000000"/>
-              </w:pBdr>
-              <w:spacing w:after="100" w:before="100" w:line="240"/>
-              <w:ind w:firstLine="0" w:left="100" w:right="100"/>
+              <w:pBdr>
+                <w:bottom w:val="none" w:sz="0" w:space="0" w:color="000000"/>
+                <w:top w:val="none" w:sz="0" w:space="0" w:color="000000"/>
+                <w:left w:val="none" w:sz="0" w:space="0" w:color="000000"/>
+                <w:right w:val="none" w:sz="0" w:space="0" w:color="000000"/>
+              </w:pBdr>
+              <w:spacing w:after="100" w:before="100" w:line="240"/>
+              <w:ind w:left="100" w:right="100" w:firstLine="0" w:firstLineChars="0"/>
             </w:pPr>
             <w:r>
               <w:rPr>
@@ -852,7 +831,7 @@
                 <w:szCs w:val="22"/>
                 <w:color w:val="000000"/>
               </w:rPr>
-              <w:t xml:space="preserve">0,35</w:t>
+              <w:t xml:space="preserve">0,40</w:t>
             </w:r>
           </w:p>
         </w:tc>
@@ -877,15 +856,14 @@
             <w:pPr>
               <w:pStyle w:val="Normal"/>
               <w:jc w:val="right"/>
-              <w:keepNext/>
-              <w:pBdr>
-                <w:bottom w:val="none" w:sz="0" w:space="0" w:color="000000"/>
-                <w:top w:val="none" w:sz="0" w:space="0" w:color="000000"/>
-                <w:left w:val="none" w:sz="0" w:space="0" w:color="000000"/>
-                <w:right w:val="none" w:sz="0" w:space="0" w:color="000000"/>
-              </w:pBdr>
-              <w:spacing w:after="100" w:before="100" w:line="240"/>
-              <w:ind w:firstLine="0" w:left="100" w:right="100"/>
+              <w:pBdr>
+                <w:bottom w:val="none" w:sz="0" w:space="0" w:color="000000"/>
+                <w:top w:val="none" w:sz="0" w:space="0" w:color="000000"/>
+                <w:left w:val="none" w:sz="0" w:space="0" w:color="000000"/>
+                <w:right w:val="none" w:sz="0" w:space="0" w:color="000000"/>
+              </w:pBdr>
+              <w:spacing w:after="100" w:before="100" w:line="240"/>
+              <w:ind w:left="100" w:right="100" w:firstLine="0" w:firstLineChars="0"/>
             </w:pPr>
             <w:r>
               <w:rPr>
@@ -897,7 +875,7 @@
                 <w:szCs w:val="22"/>
                 <w:color w:val="000000"/>
               </w:rPr>
-              <w:t xml:space="preserve">0,30</w:t>
+              <w:t xml:space="preserve">0,265</w:t>
             </w:r>
           </w:p>
         </w:tc>
@@ -922,15 +900,14 @@
             <w:pPr>
               <w:pStyle w:val="Normal"/>
               <w:jc w:val="right"/>
-              <w:keepNext/>
-              <w:pBdr>
-                <w:bottom w:val="none" w:sz="0" w:space="0" w:color="000000"/>
-                <w:top w:val="none" w:sz="0" w:space="0" w:color="000000"/>
-                <w:left w:val="none" w:sz="0" w:space="0" w:color="000000"/>
-                <w:right w:val="none" w:sz="0" w:space="0" w:color="000000"/>
-              </w:pBdr>
-              <w:spacing w:after="100" w:before="100" w:line="240"/>
-              <w:ind w:firstLine="0" w:left="100" w:right="100"/>
+              <w:pBdr>
+                <w:bottom w:val="none" w:sz="0" w:space="0" w:color="000000"/>
+                <w:top w:val="none" w:sz="0" w:space="0" w:color="000000"/>
+                <w:left w:val="none" w:sz="0" w:space="0" w:color="000000"/>
+                <w:right w:val="none" w:sz="0" w:space="0" w:color="000000"/>
+              </w:pBdr>
+              <w:spacing w:after="100" w:before="100" w:line="240"/>
+              <w:ind w:left="100" w:right="100" w:firstLine="0" w:firstLineChars="0"/>
             </w:pPr>
             <w:r>
               <w:rPr>
@@ -942,7 +919,7 @@
                 <w:szCs w:val="22"/>
                 <w:color w:val="000000"/>
               </w:rPr>
-              <w:t xml:space="preserve"> 13.612</w:t>
+              <w:t xml:space="preserve">   78.411</w:t>
             </w:r>
           </w:p>
         </w:tc>
@@ -967,15 +944,14 @@
             <w:pPr>
               <w:pStyle w:val="Normal"/>
               <w:jc w:val="right"/>
-              <w:keepNext/>
-              <w:pBdr>
-                <w:bottom w:val="none" w:sz="0" w:space="0" w:color="000000"/>
-                <w:top w:val="none" w:sz="0" w:space="0" w:color="000000"/>
-                <w:left w:val="none" w:sz="0" w:space="0" w:color="000000"/>
-                <w:right w:val="none" w:sz="0" w:space="0" w:color="000000"/>
-              </w:pBdr>
-              <w:spacing w:after="100" w:before="100" w:line="240"/>
-              <w:ind w:firstLine="0" w:left="100" w:right="100"/>
+              <w:pBdr>
+                <w:bottom w:val="none" w:sz="0" w:space="0" w:color="000000"/>
+                <w:top w:val="none" w:sz="0" w:space="0" w:color="000000"/>
+                <w:left w:val="none" w:sz="0" w:space="0" w:color="000000"/>
+                <w:right w:val="none" w:sz="0" w:space="0" w:color="000000"/>
+              </w:pBdr>
+              <w:spacing w:after="100" w:before="100" w:line="240"/>
+              <w:ind w:left="100" w:right="100" w:firstLine="0" w:firstLineChars="0"/>
             </w:pPr>
             <w:r>
               <w:rPr>
@@ -987,14 +963,13 @@
                 <w:szCs w:val="22"/>
                 <w:color w:val="000000"/>
               </w:rPr>
-              <w:t xml:space="preserve">   39</w:t>
+              <w:t xml:space="preserve">  195</w:t>
             </w:r>
           </w:p>
         </w:tc>
       </w:tr>
       <w:tr>
         <w:trPr>
-          <w:cantSplit/>
           <w:trHeight w:val="618" w:hRule="auto"/>
         </w:trPr>
         body3
@@ -1019,15 +994,14 @@
             <w:pPr>
               <w:pStyle w:val="Normal"/>
               <w:jc w:val="center"/>
-              <w:keepNext/>
-              <w:pBdr>
-                <w:bottom w:val="none" w:sz="0" w:space="0" w:color="000000"/>
-                <w:top w:val="none" w:sz="0" w:space="0" w:color="000000"/>
-                <w:left w:val="none" w:sz="0" w:space="0" w:color="000000"/>
-                <w:right w:val="none" w:sz="0" w:space="0" w:color="000000"/>
-              </w:pBdr>
-              <w:spacing w:after="100" w:before="100" w:line="240"/>
-              <w:ind w:firstLine="0" w:left="100" w:right="100"/>
+              <w:pBdr>
+                <w:bottom w:val="none" w:sz="0" w:space="0" w:color="000000"/>
+                <w:top w:val="none" w:sz="0" w:space="0" w:color="000000"/>
+                <w:left w:val="none" w:sz="0" w:space="0" w:color="000000"/>
+                <w:right w:val="none" w:sz="0" w:space="0" w:color="000000"/>
+              </w:pBdr>
+              <w:spacing w:after="100" w:before="100" w:line="240"/>
+              <w:ind w:left="100" w:right="100" w:firstLine="0" w:firstLineChars="0"/>
             </w:pPr>
             <w:r>
               <w:rPr>
@@ -1064,15 +1038,14 @@
             <w:pPr>
               <w:pStyle w:val="Normal"/>
               <w:jc w:val="center"/>
-              <w:keepNext/>
-              <w:pBdr>
-                <w:bottom w:val="none" w:sz="0" w:space="0" w:color="000000"/>
-                <w:top w:val="none" w:sz="0" w:space="0" w:color="000000"/>
-                <w:left w:val="none" w:sz="0" w:space="0" w:color="000000"/>
-                <w:right w:val="none" w:sz="0" w:space="0" w:color="000000"/>
-              </w:pBdr>
-              <w:spacing w:after="100" w:before="100" w:line="240"/>
-              <w:ind w:firstLine="0" w:left="100" w:right="100"/>
+              <w:pBdr>
+                <w:bottom w:val="none" w:sz="0" w:space="0" w:color="000000"/>
+                <w:top w:val="none" w:sz="0" w:space="0" w:color="000000"/>
+                <w:left w:val="none" w:sz="0" w:space="0" w:color="000000"/>
+                <w:right w:val="none" w:sz="0" w:space="0" w:color="000000"/>
+              </w:pBdr>
+              <w:spacing w:after="100" w:before="100" w:line="240"/>
+              <w:ind w:left="100" w:right="100" w:firstLine="0" w:firstLineChars="0"/>
             </w:pPr>
             <w:r>
               <w:rPr>
@@ -1109,15 +1082,14 @@
             <w:pPr>
               <w:pStyle w:val="Normal"/>
               <w:jc w:val="right"/>
-              <w:keepNext/>
-              <w:pBdr>
-                <w:bottom w:val="none" w:sz="0" w:space="0" w:color="000000"/>
-                <w:top w:val="none" w:sz="0" w:space="0" w:color="000000"/>
-                <w:left w:val="none" w:sz="0" w:space="0" w:color="000000"/>
-                <w:right w:val="none" w:sz="0" w:space="0" w:color="000000"/>
-              </w:pBdr>
-              <w:spacing w:after="100" w:before="100" w:line="240"/>
-              <w:ind w:firstLine="0" w:left="100" w:right="100"/>
+              <w:pBdr>
+                <w:bottom w:val="none" w:sz="0" w:space="0" w:color="000000"/>
+                <w:top w:val="none" w:sz="0" w:space="0" w:color="000000"/>
+                <w:left w:val="none" w:sz="0" w:space="0" w:color="000000"/>
+                <w:right w:val="none" w:sz="0" w:space="0" w:color="000000"/>
+              </w:pBdr>
+              <w:spacing w:after="100" w:before="100" w:line="240"/>
+              <w:ind w:left="100" w:right="100" w:firstLine="0" w:firstLineChars="0"/>
             </w:pPr>
             <w:r>
               <w:rPr>
@@ -1154,15 +1126,14 @@
             <w:pPr>
               <w:pStyle w:val="Normal"/>
               <w:jc w:val="right"/>
-              <w:keepNext/>
-              <w:pBdr>
-                <w:bottom w:val="none" w:sz="0" w:space="0" w:color="000000"/>
-                <w:top w:val="none" w:sz="0" w:space="0" w:color="000000"/>
-                <w:left w:val="none" w:sz="0" w:space="0" w:color="000000"/>
-                <w:right w:val="none" w:sz="0" w:space="0" w:color="000000"/>
-              </w:pBdr>
-              <w:spacing w:after="100" w:before="100" w:line="240"/>
-              <w:ind w:firstLine="0" w:left="100" w:right="100"/>
+              <w:pBdr>
+                <w:bottom w:val="none" w:sz="0" w:space="0" w:color="000000"/>
+                <w:top w:val="none" w:sz="0" w:space="0" w:color="000000"/>
+                <w:left w:val="none" w:sz="0" w:space="0" w:color="000000"/>
+                <w:right w:val="none" w:sz="0" w:space="0" w:color="000000"/>
+              </w:pBdr>
+              <w:spacing w:after="100" w:before="100" w:line="240"/>
+              <w:ind w:left="100" w:right="100" w:firstLine="0" w:firstLineChars="0"/>
             </w:pPr>
             <w:r>
               <w:rPr>
@@ -1174,7 +1145,7 @@
                 <w:szCs w:val="22"/>
                 <w:color w:val="000000"/>
               </w:rPr>
-              <w:t xml:space="preserve">0,38</w:t>
+              <w:t xml:space="preserve">0,17</w:t>
             </w:r>
           </w:p>
         </w:tc>
@@ -1199,15 +1170,14 @@
             <w:pPr>
               <w:pStyle w:val="Normal"/>
               <w:jc w:val="right"/>
-              <w:keepNext/>
-              <w:pBdr>
-                <w:bottom w:val="none" w:sz="0" w:space="0" w:color="000000"/>
-                <w:top w:val="none" w:sz="0" w:space="0" w:color="000000"/>
-                <w:left w:val="none" w:sz="0" w:space="0" w:color="000000"/>
-                <w:right w:val="none" w:sz="0" w:space="0" w:color="000000"/>
-              </w:pBdr>
-              <w:spacing w:after="100" w:before="100" w:line="240"/>
-              <w:ind w:firstLine="0" w:left="100" w:right="100"/>
+              <w:pBdr>
+                <w:bottom w:val="none" w:sz="0" w:space="0" w:color="000000"/>
+                <w:top w:val="none" w:sz="0" w:space="0" w:color="000000"/>
+                <w:left w:val="none" w:sz="0" w:space="0" w:color="000000"/>
+                <w:right w:val="none" w:sz="0" w:space="0" w:color="000000"/>
+              </w:pBdr>
+              <w:spacing w:after="100" w:before="100" w:line="240"/>
+              <w:ind w:left="100" w:right="100" w:firstLine="0" w:firstLineChars="0"/>
             </w:pPr>
             <w:r>
               <w:rPr>
@@ -1219,7 +1189,7 @@
                 <w:szCs w:val="22"/>
                 <w:color w:val="000000"/>
               </w:rPr>
-              <w:t xml:space="preserve">0,98</w:t>
+              <w:t xml:space="preserve">0,091</w:t>
             </w:r>
           </w:p>
         </w:tc>
@@ -1244,15 +1214,14 @@
             <w:pPr>
               <w:pStyle w:val="Normal"/>
               <w:jc w:val="right"/>
-              <w:keepNext/>
-              <w:pBdr>
-                <w:bottom w:val="none" w:sz="0" w:space="0" w:color="000000"/>
-                <w:top w:val="none" w:sz="0" w:space="0" w:color="000000"/>
-                <w:left w:val="none" w:sz="0" w:space="0" w:color="000000"/>
-                <w:right w:val="none" w:sz="0" w:space="0" w:color="000000"/>
-              </w:pBdr>
-              <w:spacing w:after="100" w:before="100" w:line="240"/>
-              <w:ind w:firstLine="0" w:left="100" w:right="100"/>
+              <w:pBdr>
+                <w:bottom w:val="none" w:sz="0" w:space="0" w:color="000000"/>
+                <w:top w:val="none" w:sz="0" w:space="0" w:color="000000"/>
+                <w:left w:val="none" w:sz="0" w:space="0" w:color="000000"/>
+                <w:right w:val="none" w:sz="0" w:space="0" w:color="000000"/>
+              </w:pBdr>
+              <w:spacing w:after="100" w:before="100" w:line="240"/>
+              <w:ind w:left="100" w:right="100" w:firstLine="0" w:firstLineChars="0"/>
             </w:pPr>
             <w:r>
               <w:rPr>
@@ -1264,7 +1233,7 @@
                 <w:szCs w:val="22"/>
                 <w:color w:val="000000"/>
               </w:rPr>
-              <w:t xml:space="preserve">500.563</w:t>
+              <w:t xml:space="preserve">2.417.043</w:t>
             </w:r>
           </w:p>
         </w:tc>
@@ -1289,15 +1258,14 @@
             <w:pPr>
               <w:pStyle w:val="Normal"/>
               <w:jc w:val="right"/>
-              <w:keepNext/>
-              <w:pBdr>
-                <w:bottom w:val="none" w:sz="0" w:space="0" w:color="000000"/>
-                <w:top w:val="none" w:sz="0" w:space="0" w:color="000000"/>
-                <w:left w:val="none" w:sz="0" w:space="0" w:color="000000"/>
-                <w:right w:val="none" w:sz="0" w:space="0" w:color="000000"/>
-              </w:pBdr>
-              <w:spacing w:after="100" w:before="100" w:line="240"/>
-              <w:ind w:firstLine="0" w:left="100" w:right="100"/>
+              <w:pBdr>
+                <w:bottom w:val="none" w:sz="0" w:space="0" w:color="000000"/>
+                <w:top w:val="none" w:sz="0" w:space="0" w:color="000000"/>
+                <w:left w:val="none" w:sz="0" w:space="0" w:color="000000"/>
+                <w:right w:val="none" w:sz="0" w:space="0" w:color="000000"/>
+              </w:pBdr>
+              <w:spacing w:after="100" w:before="100" w:line="240"/>
+              <w:ind w:left="100" w:right="100" w:firstLine="0" w:firstLineChars="0"/>
             </w:pPr>
             <w:r>
               <w:rPr>
@@ -1309,14 +1277,13 @@
                 <w:szCs w:val="22"/>
                 <w:color w:val="000000"/>
               </w:rPr>
-              <w:t xml:space="preserve">  654</w:t>
+              <w:t xml:space="preserve">1.996</w:t>
             </w:r>
           </w:p>
         </w:tc>
       </w:tr>
       <w:tr>
         <w:trPr>
-          <w:cantSplit/>
           <w:trHeight w:val="614" w:hRule="auto"/>
         </w:trPr>
         body4
@@ -1341,15 +1308,14 @@
             <w:pPr>
               <w:pStyle w:val="Normal"/>
               <w:jc w:val="center"/>
-              <w:keepNext/>
-              <w:pBdr>
-                <w:bottom w:val="none" w:sz="0" w:space="0" w:color="000000"/>
-                <w:top w:val="none" w:sz="0" w:space="0" w:color="000000"/>
-                <w:left w:val="none" w:sz="0" w:space="0" w:color="000000"/>
-                <w:right w:val="none" w:sz="0" w:space="0" w:color="000000"/>
-              </w:pBdr>
-              <w:spacing w:after="100" w:before="100" w:line="240"/>
-              <w:ind w:firstLine="0" w:left="100" w:right="100"/>
+              <w:pBdr>
+                <w:bottom w:val="none" w:sz="0" w:space="0" w:color="000000"/>
+                <w:top w:val="none" w:sz="0" w:space="0" w:color="000000"/>
+                <w:left w:val="none" w:sz="0" w:space="0" w:color="000000"/>
+                <w:right w:val="none" w:sz="0" w:space="0" w:color="000000"/>
+              </w:pBdr>
+              <w:spacing w:after="100" w:before="100" w:line="240"/>
+              <w:ind w:left="100" w:right="100" w:firstLine="0" w:firstLineChars="0"/>
             </w:pPr>
             <w:r>
               <w:rPr>
@@ -1386,15 +1352,14 @@
             <w:pPr>
               <w:pStyle w:val="Normal"/>
               <w:jc w:val="center"/>
-              <w:keepNext/>
-              <w:pBdr>
-                <w:bottom w:val="none" w:sz="0" w:space="0" w:color="000000"/>
-                <w:top w:val="none" w:sz="0" w:space="0" w:color="000000"/>
-                <w:left w:val="none" w:sz="0" w:space="0" w:color="000000"/>
-                <w:right w:val="none" w:sz="0" w:space="0" w:color="000000"/>
-              </w:pBdr>
-              <w:spacing w:after="100" w:before="100" w:line="240"/>
-              <w:ind w:firstLine="0" w:left="100" w:right="100"/>
+              <w:pBdr>
+                <w:bottom w:val="none" w:sz="0" w:space="0" w:color="000000"/>
+                <w:top w:val="none" w:sz="0" w:space="0" w:color="000000"/>
+                <w:left w:val="none" w:sz="0" w:space="0" w:color="000000"/>
+                <w:right w:val="none" w:sz="0" w:space="0" w:color="000000"/>
+              </w:pBdr>
+              <w:spacing w:after="100" w:before="100" w:line="240"/>
+              <w:ind w:left="100" w:right="100" w:firstLine="0" w:firstLineChars="0"/>
             </w:pPr>
             <w:r>
               <w:rPr>
@@ -1431,15 +1396,14 @@
             <w:pPr>
               <w:pStyle w:val="Normal"/>
               <w:jc w:val="right"/>
-              <w:keepNext/>
-              <w:pBdr>
-                <w:bottom w:val="none" w:sz="0" w:space="0" w:color="000000"/>
-                <w:top w:val="none" w:sz="0" w:space="0" w:color="000000"/>
-                <w:left w:val="none" w:sz="0" w:space="0" w:color="000000"/>
-                <w:right w:val="none" w:sz="0" w:space="0" w:color="000000"/>
-              </w:pBdr>
-              <w:spacing w:after="100" w:before="100" w:line="240"/>
-              <w:ind w:firstLine="0" w:left="100" w:right="100"/>
+              <w:pBdr>
+                <w:bottom w:val="none" w:sz="0" w:space="0" w:color="000000"/>
+                <w:top w:val="none" w:sz="0" w:space="0" w:color="000000"/>
+                <w:left w:val="none" w:sz="0" w:space="0" w:color="000000"/>
+                <w:right w:val="none" w:sz="0" w:space="0" w:color="000000"/>
+              </w:pBdr>
+              <w:spacing w:after="100" w:before="100" w:line="240"/>
+              <w:ind w:left="100" w:right="100" w:firstLine="0" w:firstLineChars="0"/>
             </w:pPr>
             <w:r>
               <w:rPr>
@@ -1476,15 +1440,14 @@
             <w:pPr>
               <w:pStyle w:val="Normal"/>
               <w:jc w:val="right"/>
-              <w:keepNext/>
-              <w:pBdr>
-                <w:bottom w:val="none" w:sz="0" w:space="0" w:color="000000"/>
-                <w:top w:val="none" w:sz="0" w:space="0" w:color="000000"/>
-                <w:left w:val="none" w:sz="0" w:space="0" w:color="000000"/>
-                <w:right w:val="none" w:sz="0" w:space="0" w:color="000000"/>
-              </w:pBdr>
-              <w:spacing w:after="100" w:before="100" w:line="240"/>
-              <w:ind w:firstLine="0" w:left="100" w:right="100"/>
+              <w:pBdr>
+                <w:bottom w:val="none" w:sz="0" w:space="0" w:color="000000"/>
+                <w:top w:val="none" w:sz="0" w:space="0" w:color="000000"/>
+                <w:left w:val="none" w:sz="0" w:space="0" w:color="000000"/>
+                <w:right w:val="none" w:sz="0" w:space="0" w:color="000000"/>
+              </w:pBdr>
+              <w:spacing w:after="100" w:before="100" w:line="240"/>
+              <w:ind w:left="100" w:right="100" w:firstLine="0" w:firstLineChars="0"/>
             </w:pPr>
             <w:r>
               <w:rPr>
@@ -1496,7 +1459,7 @@
                 <w:szCs w:val="22"/>
                 <w:color w:val="000000"/>
               </w:rPr>
-              <w:t xml:space="preserve">0,31</w:t>
+              <w:t xml:space="preserve">0,28</w:t>
             </w:r>
           </w:p>
         </w:tc>
@@ -1521,15 +1484,14 @@
             <w:pPr>
               <w:pStyle w:val="Normal"/>
               <w:jc w:val="right"/>
-              <w:keepNext/>
-              <w:pBdr>
-                <w:bottom w:val="none" w:sz="0" w:space="0" w:color="000000"/>
-                <w:top w:val="none" w:sz="0" w:space="0" w:color="000000"/>
-                <w:left w:val="none" w:sz="0" w:space="0" w:color="000000"/>
-                <w:right w:val="none" w:sz="0" w:space="0" w:color="000000"/>
-              </w:pBdr>
-              <w:spacing w:after="100" w:before="100" w:line="240"/>
-              <w:ind w:firstLine="0" w:left="100" w:right="100"/>
+              <w:pBdr>
+                <w:bottom w:val="none" w:sz="0" w:space="0" w:color="000000"/>
+                <w:top w:val="none" w:sz="0" w:space="0" w:color="000000"/>
+                <w:left w:val="none" w:sz="0" w:space="0" w:color="000000"/>
+                <w:right w:val="none" w:sz="0" w:space="0" w:color="000000"/>
+              </w:pBdr>
+              <w:spacing w:after="100" w:before="100" w:line="240"/>
+              <w:ind w:left="100" w:right="100" w:firstLine="0" w:firstLineChars="0"/>
             </w:pPr>
             <w:r>
               <w:rPr>
@@ -1541,7 +1503,7 @@
                 <w:szCs w:val="22"/>
                 <w:color w:val="000000"/>
               </w:rPr>
-              <w:t xml:space="preserve">0,19</w:t>
+              <w:t xml:space="preserve">0,126</w:t>
             </w:r>
           </w:p>
         </w:tc>
@@ -1566,15 +1528,14 @@
             <w:pPr>
               <w:pStyle w:val="Normal"/>
               <w:jc w:val="right"/>
-              <w:keepNext/>
-              <w:pBdr>
-                <w:bottom w:val="none" w:sz="0" w:space="0" w:color="000000"/>
-                <w:top w:val="none" w:sz="0" w:space="0" w:color="000000"/>
-                <w:left w:val="none" w:sz="0" w:space="0" w:color="000000"/>
-                <w:right w:val="none" w:sz="0" w:space="0" w:color="000000"/>
-              </w:pBdr>
-              <w:spacing w:after="100" w:before="100" w:line="240"/>
-              <w:ind w:firstLine="0" w:left="100" w:right="100"/>
+              <w:pBdr>
+                <w:bottom w:val="none" w:sz="0" w:space="0" w:color="000000"/>
+                <w:top w:val="none" w:sz="0" w:space="0" w:color="000000"/>
+                <w:left w:val="none" w:sz="0" w:space="0" w:color="000000"/>
+                <w:right w:val="none" w:sz="0" w:space="0" w:color="000000"/>
+              </w:pBdr>
+              <w:spacing w:after="100" w:before="100" w:line="240"/>
+              <w:ind w:left="100" w:right="100" w:firstLine="0" w:firstLineChars="0"/>
             </w:pPr>
             <w:r>
               <w:rPr>
@@ -1586,7 +1547,7 @@
                 <w:szCs w:val="22"/>
                 <w:color w:val="000000"/>
               </w:rPr>
-              <w:t xml:space="preserve">228.123</w:t>
+              <w:t xml:space="preserve">1.268.153</w:t>
             </w:r>
           </w:p>
         </w:tc>
@@ -1611,15 +1572,14 @@
             <w:pPr>
               <w:pStyle w:val="Normal"/>
               <w:jc w:val="right"/>
-              <w:keepNext/>
-              <w:pBdr>
-                <w:bottom w:val="none" w:sz="0" w:space="0" w:color="000000"/>
-                <w:top w:val="none" w:sz="0" w:space="0" w:color="000000"/>
-                <w:left w:val="none" w:sz="0" w:space="0" w:color="000000"/>
-                <w:right w:val="none" w:sz="0" w:space="0" w:color="000000"/>
-              </w:pBdr>
-              <w:spacing w:after="100" w:before="100" w:line="240"/>
-              <w:ind w:firstLine="0" w:left="100" w:right="100"/>
+              <w:pBdr>
+                <w:bottom w:val="none" w:sz="0" w:space="0" w:color="000000"/>
+                <w:top w:val="none" w:sz="0" w:space="0" w:color="000000"/>
+                <w:left w:val="none" w:sz="0" w:space="0" w:color="000000"/>
+                <w:right w:val="none" w:sz="0" w:space="0" w:color="000000"/>
+              </w:pBdr>
+              <w:spacing w:after="100" w:before="100" w:line="240"/>
+              <w:ind w:left="100" w:right="100" w:firstLine="0" w:firstLineChars="0"/>
             </w:pPr>
             <w:r>
               <w:rPr>
@@ -1631,15 +1591,14 @@
                 <w:szCs w:val="22"/>
                 <w:color w:val="000000"/>
               </w:rPr>
-              <w:t xml:space="preserve">  469</w:t>
+              <w:t xml:space="preserve">2.628</w:t>
             </w:r>
           </w:p>
         </w:tc>
       </w:tr>
       <w:tr>
         <w:trPr>
-          <w:cantSplit/>
-          <w:trHeight w:val="598" w:hRule="auto"/>
+          <w:trHeight w:val="577" w:hRule="auto"/>
         </w:trPr>
         body5
         <w:tc>
@@ -1663,15 +1622,14 @@
             <w:pPr>
               <w:pStyle w:val="Normal"/>
               <w:jc w:val="center"/>
-              <w:keepNext/>
-              <w:pBdr>
-                <w:bottom w:val="none" w:sz="0" w:space="0" w:color="000000"/>
-                <w:top w:val="none" w:sz="0" w:space="0" w:color="000000"/>
-                <w:left w:val="none" w:sz="0" w:space="0" w:color="000000"/>
-                <w:right w:val="none" w:sz="0" w:space="0" w:color="000000"/>
-              </w:pBdr>
-              <w:spacing w:after="100" w:before="100" w:line="240"/>
-              <w:ind w:firstLine="0" w:left="100" w:right="100"/>
+              <w:pBdr>
+                <w:bottom w:val="none" w:sz="0" w:space="0" w:color="000000"/>
+                <w:top w:val="none" w:sz="0" w:space="0" w:color="000000"/>
+                <w:left w:val="none" w:sz="0" w:space="0" w:color="000000"/>
+                <w:right w:val="none" w:sz="0" w:space="0" w:color="000000"/>
+              </w:pBdr>
+              <w:spacing w:after="100" w:before="100" w:line="240"/>
+              <w:ind w:left="100" w:right="100" w:firstLine="0" w:firstLineChars="0"/>
             </w:pPr>
             <w:r>
               <w:rPr>
@@ -1708,15 +1666,14 @@
             <w:pPr>
               <w:pStyle w:val="Normal"/>
               <w:jc w:val="center"/>
-              <w:keepNext/>
-              <w:pBdr>
-                <w:bottom w:val="none" w:sz="0" w:space="0" w:color="000000"/>
-                <w:top w:val="none" w:sz="0" w:space="0" w:color="000000"/>
-                <w:left w:val="none" w:sz="0" w:space="0" w:color="000000"/>
-                <w:right w:val="none" w:sz="0" w:space="0" w:color="000000"/>
-              </w:pBdr>
-              <w:spacing w:after="100" w:before="100" w:line="240"/>
-              <w:ind w:firstLine="0" w:left="100" w:right="100"/>
+              <w:pBdr>
+                <w:bottom w:val="none" w:sz="0" w:space="0" w:color="000000"/>
+                <w:top w:val="none" w:sz="0" w:space="0" w:color="000000"/>
+                <w:left w:val="none" w:sz="0" w:space="0" w:color="000000"/>
+                <w:right w:val="none" w:sz="0" w:space="0" w:color="000000"/>
+              </w:pBdr>
+              <w:spacing w:after="100" w:before="100" w:line="240"/>
+              <w:ind w:left="100" w:right="100" w:firstLine="0" w:firstLineChars="0"/>
             </w:pPr>
             <w:r>
               <w:rPr>
@@ -1753,15 +1710,14 @@
             <w:pPr>
               <w:pStyle w:val="Normal"/>
               <w:jc w:val="right"/>
-              <w:keepNext/>
-              <w:pBdr>
-                <w:bottom w:val="none" w:sz="0" w:space="0" w:color="000000"/>
-                <w:top w:val="none" w:sz="0" w:space="0" w:color="000000"/>
-                <w:left w:val="none" w:sz="0" w:space="0" w:color="000000"/>
-                <w:right w:val="none" w:sz="0" w:space="0" w:color="000000"/>
-              </w:pBdr>
-              <w:spacing w:after="100" w:before="100" w:line="240"/>
-              <w:ind w:firstLine="0" w:left="100" w:right="100"/>
+              <w:pBdr>
+                <w:bottom w:val="none" w:sz="0" w:space="0" w:color="000000"/>
+                <w:top w:val="none" w:sz="0" w:space="0" w:color="000000"/>
+                <w:left w:val="none" w:sz="0" w:space="0" w:color="000000"/>
+                <w:right w:val="none" w:sz="0" w:space="0" w:color="000000"/>
+              </w:pBdr>
+              <w:spacing w:after="100" w:before="100" w:line="240"/>
+              <w:ind w:left="100" w:right="100" w:firstLine="0" w:firstLineChars="0"/>
             </w:pPr>
             <w:r>
               <w:rPr>
@@ -1798,15 +1754,14 @@
             <w:pPr>
               <w:pStyle w:val="Normal"/>
               <w:jc w:val="right"/>
-              <w:keepNext/>
-              <w:pBdr>
-                <w:bottom w:val="none" w:sz="0" w:space="0" w:color="000000"/>
-                <w:top w:val="none" w:sz="0" w:space="0" w:color="000000"/>
-                <w:left w:val="none" w:sz="0" w:space="0" w:color="000000"/>
-                <w:right w:val="none" w:sz="0" w:space="0" w:color="000000"/>
-              </w:pBdr>
-              <w:spacing w:after="100" w:before="100" w:line="240"/>
-              <w:ind w:firstLine="0" w:left="100" w:right="100"/>
+              <w:pBdr>
+                <w:bottom w:val="none" w:sz="0" w:space="0" w:color="000000"/>
+                <w:top w:val="none" w:sz="0" w:space="0" w:color="000000"/>
+                <w:left w:val="none" w:sz="0" w:space="0" w:color="000000"/>
+                <w:right w:val="none" w:sz="0" w:space="0" w:color="000000"/>
+              </w:pBdr>
+              <w:spacing w:after="100" w:before="100" w:line="240"/>
+              <w:ind w:left="100" w:right="100" w:firstLine="0" w:firstLineChars="0"/>
             </w:pPr>
             <w:r>
               <w:rPr>
@@ -1818,7 +1773,7 @@
                 <w:szCs w:val="22"/>
                 <w:color w:val="000000"/>
               </w:rPr>
-              <w:t xml:space="preserve">0,77</w:t>
+              <w:t xml:space="preserve">  NA</w:t>
             </w:r>
           </w:p>
         </w:tc>
@@ -1843,15 +1798,14 @@
             <w:pPr>
               <w:pStyle w:val="Normal"/>
               <w:jc w:val="right"/>
-              <w:keepNext/>
-              <w:pBdr>
-                <w:bottom w:val="none" w:sz="0" w:space="0" w:color="000000"/>
-                <w:top w:val="none" w:sz="0" w:space="0" w:color="000000"/>
-                <w:left w:val="none" w:sz="0" w:space="0" w:color="000000"/>
-                <w:right w:val="none" w:sz="0" w:space="0" w:color="000000"/>
-              </w:pBdr>
-              <w:spacing w:after="100" w:before="100" w:line="240"/>
-              <w:ind w:firstLine="0" w:left="100" w:right="100"/>
+              <w:pBdr>
+                <w:bottom w:val="none" w:sz="0" w:space="0" w:color="000000"/>
+                <w:top w:val="none" w:sz="0" w:space="0" w:color="000000"/>
+                <w:left w:val="none" w:sz="0" w:space="0" w:color="000000"/>
+                <w:right w:val="none" w:sz="0" w:space="0" w:color="000000"/>
+              </w:pBdr>
+              <w:spacing w:after="100" w:before="100" w:line="240"/>
+              <w:ind w:left="100" w:right="100" w:firstLine="0" w:firstLineChars="0"/>
             </w:pPr>
             <w:r>
               <w:rPr>
@@ -1863,7 +1817,7 @@
                 <w:szCs w:val="22"/>
                 <w:color w:val="000000"/>
               </w:rPr>
-              <w:t xml:space="preserve">0,88</w:t>
+              <w:t xml:space="preserve">   NA</w:t>
             </w:r>
           </w:p>
         </w:tc>
@@ -1888,15 +1842,14 @@
             <w:pPr>
               <w:pStyle w:val="Normal"/>
               <w:jc w:val="right"/>
-              <w:keepNext/>
-              <w:pBdr>
-                <w:bottom w:val="none" w:sz="0" w:space="0" w:color="000000"/>
-                <w:top w:val="none" w:sz="0" w:space="0" w:color="000000"/>
-                <w:left w:val="none" w:sz="0" w:space="0" w:color="000000"/>
-                <w:right w:val="none" w:sz="0" w:space="0" w:color="000000"/>
-              </w:pBdr>
-              <w:spacing w:after="100" w:before="100" w:line="240"/>
-              <w:ind w:firstLine="0" w:left="100" w:right="100"/>
+              <w:pBdr>
+                <w:bottom w:val="none" w:sz="0" w:space="0" w:color="000000"/>
+                <w:top w:val="none" w:sz="0" w:space="0" w:color="000000"/>
+                <w:left w:val="none" w:sz="0" w:space="0" w:color="000000"/>
+                <w:right w:val="none" w:sz="0" w:space="0" w:color="000000"/>
+              </w:pBdr>
+              <w:spacing w:after="100" w:before="100" w:line="240"/>
+              <w:ind w:left="100" w:right="100" w:firstLine="0" w:firstLineChars="0"/>
             </w:pPr>
             <w:r>
               <w:rPr>
@@ -1908,7 +1861,7 @@
                 <w:szCs w:val="22"/>
                 <w:color w:val="000000"/>
               </w:rPr>
-              <w:t xml:space="preserve"> 59.994</w:t>
+              <w:t xml:space="preserve">  206.944</w:t>
             </w:r>
           </w:p>
         </w:tc>
@@ -1933,15 +1886,14 @@
             <w:pPr>
               <w:pStyle w:val="Normal"/>
               <w:jc w:val="right"/>
-              <w:keepNext/>
-              <w:pBdr>
-                <w:bottom w:val="none" w:sz="0" w:space="0" w:color="000000"/>
-                <w:top w:val="none" w:sz="0" w:space="0" w:color="000000"/>
-                <w:left w:val="none" w:sz="0" w:space="0" w:color="000000"/>
-                <w:right w:val="none" w:sz="0" w:space="0" w:color="000000"/>
-              </w:pBdr>
-              <w:spacing w:after="100" w:before="100" w:line="240"/>
-              <w:ind w:firstLine="0" w:left="100" w:right="100"/>
+              <w:pBdr>
+                <w:bottom w:val="none" w:sz="0" w:space="0" w:color="000000"/>
+                <w:top w:val="none" w:sz="0" w:space="0" w:color="000000"/>
+                <w:left w:val="none" w:sz="0" w:space="0" w:color="000000"/>
+                <w:right w:val="none" w:sz="0" w:space="0" w:color="000000"/>
+              </w:pBdr>
+              <w:spacing w:after="100" w:before="100" w:line="240"/>
+              <w:ind w:left="100" w:right="100" w:firstLine="0" w:firstLineChars="0"/>
             </w:pPr>
             <w:r>
               <w:rPr>
@@ -1953,14 +1905,13 @@
                 <w:szCs w:val="22"/>
                 <w:color w:val="000000"/>
               </w:rPr>
-              <w:t xml:space="preserve">  472</w:t>
+              <w:t xml:space="preserve">   NA</w:t>
             </w:r>
           </w:p>
         </w:tc>
       </w:tr>
       <w:tr>
         <w:trPr>
-          <w:cantSplit/>
           <w:trHeight w:val="617" w:hRule="auto"/>
         </w:trPr>
         body6
@@ -1985,15 +1936,14 @@
             <w:pPr>
               <w:pStyle w:val="Normal"/>
               <w:jc w:val="center"/>
-              <w:keepNext/>
-              <w:pBdr>
-                <w:bottom w:val="none" w:sz="0" w:space="0" w:color="000000"/>
-                <w:top w:val="none" w:sz="0" w:space="0" w:color="000000"/>
-                <w:left w:val="none" w:sz="0" w:space="0" w:color="000000"/>
-                <w:right w:val="none" w:sz="0" w:space="0" w:color="000000"/>
-              </w:pBdr>
-              <w:spacing w:after="100" w:before="100" w:line="240"/>
-              <w:ind w:firstLine="0" w:left="100" w:right="100"/>
+              <w:pBdr>
+                <w:bottom w:val="none" w:sz="0" w:space="0" w:color="000000"/>
+                <w:top w:val="none" w:sz="0" w:space="0" w:color="000000"/>
+                <w:left w:val="none" w:sz="0" w:space="0" w:color="000000"/>
+                <w:right w:val="none" w:sz="0" w:space="0" w:color="000000"/>
+              </w:pBdr>
+              <w:spacing w:after="100" w:before="100" w:line="240"/>
+              <w:ind w:left="100" w:right="100" w:firstLine="0" w:firstLineChars="0"/>
             </w:pPr>
             <w:r>
               <w:rPr>
@@ -2030,15 +1980,14 @@
             <w:pPr>
               <w:pStyle w:val="Normal"/>
               <w:jc w:val="center"/>
-              <w:keepNext/>
-              <w:pBdr>
-                <w:bottom w:val="none" w:sz="0" w:space="0" w:color="000000"/>
-                <w:top w:val="none" w:sz="0" w:space="0" w:color="000000"/>
-                <w:left w:val="none" w:sz="0" w:space="0" w:color="000000"/>
-                <w:right w:val="none" w:sz="0" w:space="0" w:color="000000"/>
-              </w:pBdr>
-              <w:spacing w:after="100" w:before="100" w:line="240"/>
-              <w:ind w:firstLine="0" w:left="100" w:right="100"/>
+              <w:pBdr>
+                <w:bottom w:val="none" w:sz="0" w:space="0" w:color="000000"/>
+                <w:top w:val="none" w:sz="0" w:space="0" w:color="000000"/>
+                <w:left w:val="none" w:sz="0" w:space="0" w:color="000000"/>
+                <w:right w:val="none" w:sz="0" w:space="0" w:color="000000"/>
+              </w:pBdr>
+              <w:spacing w:after="100" w:before="100" w:line="240"/>
+              <w:ind w:left="100" w:right="100" w:firstLine="0" w:firstLineChars="0"/>
             </w:pPr>
             <w:r>
               <w:rPr>
@@ -2075,15 +2024,14 @@
             <w:pPr>
               <w:pStyle w:val="Normal"/>
               <w:jc w:val="right"/>
-              <w:keepNext/>
-              <w:pBdr>
-                <w:bottom w:val="none" w:sz="0" w:space="0" w:color="000000"/>
-                <w:top w:val="none" w:sz="0" w:space="0" w:color="000000"/>
-                <w:left w:val="none" w:sz="0" w:space="0" w:color="000000"/>
-                <w:right w:val="none" w:sz="0" w:space="0" w:color="000000"/>
-              </w:pBdr>
-              <w:spacing w:after="100" w:before="100" w:line="240"/>
-              <w:ind w:firstLine="0" w:left="100" w:right="100"/>
+              <w:pBdr>
+                <w:bottom w:val="none" w:sz="0" w:space="0" w:color="000000"/>
+                <w:top w:val="none" w:sz="0" w:space="0" w:color="000000"/>
+                <w:left w:val="none" w:sz="0" w:space="0" w:color="000000"/>
+                <w:right w:val="none" w:sz="0" w:space="0" w:color="000000"/>
+              </w:pBdr>
+              <w:spacing w:after="100" w:before="100" w:line="240"/>
+              <w:ind w:left="100" w:right="100" w:firstLine="0" w:firstLineChars="0"/>
             </w:pPr>
             <w:r>
               <w:rPr>
@@ -2120,15 +2068,14 @@
             <w:pPr>
               <w:pStyle w:val="Normal"/>
               <w:jc w:val="right"/>
-              <w:keepNext/>
-              <w:pBdr>
-                <w:bottom w:val="none" w:sz="0" w:space="0" w:color="000000"/>
-                <w:top w:val="none" w:sz="0" w:space="0" w:color="000000"/>
-                <w:left w:val="none" w:sz="0" w:space="0" w:color="000000"/>
-                <w:right w:val="none" w:sz="0" w:space="0" w:color="000000"/>
-              </w:pBdr>
-              <w:spacing w:after="100" w:before="100" w:line="240"/>
-              <w:ind w:firstLine="0" w:left="100" w:right="100"/>
+              <w:pBdr>
+                <w:bottom w:val="none" w:sz="0" w:space="0" w:color="000000"/>
+                <w:top w:val="none" w:sz="0" w:space="0" w:color="000000"/>
+                <w:left w:val="none" w:sz="0" w:space="0" w:color="000000"/>
+                <w:right w:val="none" w:sz="0" w:space="0" w:color="000000"/>
+              </w:pBdr>
+              <w:spacing w:after="100" w:before="100" w:line="240"/>
+              <w:ind w:left="100" w:right="100" w:firstLine="0" w:firstLineChars="0"/>
             </w:pPr>
             <w:r>
               <w:rPr>
@@ -2140,7 +2087,7 @@
                 <w:szCs w:val="22"/>
                 <w:color w:val="000000"/>
               </w:rPr>
-              <w:t xml:space="preserve">0,32</w:t>
+              <w:t xml:space="preserve">  NA</w:t>
             </w:r>
           </w:p>
         </w:tc>
@@ -2165,15 +2112,14 @@
             <w:pPr>
               <w:pStyle w:val="Normal"/>
               <w:jc w:val="right"/>
-              <w:keepNext/>
-              <w:pBdr>
-                <w:bottom w:val="none" w:sz="0" w:space="0" w:color="000000"/>
-                <w:top w:val="none" w:sz="0" w:space="0" w:color="000000"/>
-                <w:left w:val="none" w:sz="0" w:space="0" w:color="000000"/>
-                <w:right w:val="none" w:sz="0" w:space="0" w:color="000000"/>
-              </w:pBdr>
-              <w:spacing w:after="100" w:before="100" w:line="240"/>
-              <w:ind w:firstLine="0" w:left="100" w:right="100"/>
+              <w:pBdr>
+                <w:bottom w:val="none" w:sz="0" w:space="0" w:color="000000"/>
+                <w:top w:val="none" w:sz="0" w:space="0" w:color="000000"/>
+                <w:left w:val="none" w:sz="0" w:space="0" w:color="000000"/>
+                <w:right w:val="none" w:sz="0" w:space="0" w:color="000000"/>
+              </w:pBdr>
+              <w:spacing w:after="100" w:before="100" w:line="240"/>
+              <w:ind w:left="100" w:right="100" w:firstLine="0" w:firstLineChars="0"/>
             </w:pPr>
             <w:r>
               <w:rPr>
@@ -2185,7 +2131,7 @@
                 <w:szCs w:val="22"/>
                 <w:color w:val="000000"/>
               </w:rPr>
-              <w:t xml:space="preserve">0,29</w:t>
+              <w:t xml:space="preserve">   NA</w:t>
             </w:r>
           </w:p>
         </w:tc>
@@ -2210,15 +2156,14 @@
             <w:pPr>
               <w:pStyle w:val="Normal"/>
               <w:jc w:val="right"/>
-              <w:keepNext/>
-              <w:pBdr>
-                <w:bottom w:val="none" w:sz="0" w:space="0" w:color="000000"/>
-                <w:top w:val="none" w:sz="0" w:space="0" w:color="000000"/>
-                <w:left w:val="none" w:sz="0" w:space="0" w:color="000000"/>
-                <w:right w:val="none" w:sz="0" w:space="0" w:color="000000"/>
-              </w:pBdr>
-              <w:spacing w:after="100" w:before="100" w:line="240"/>
-              <w:ind w:firstLine="0" w:left="100" w:right="100"/>
+              <w:pBdr>
+                <w:bottom w:val="none" w:sz="0" w:space="0" w:color="000000"/>
+                <w:top w:val="none" w:sz="0" w:space="0" w:color="000000"/>
+                <w:left w:val="none" w:sz="0" w:space="0" w:color="000000"/>
+                <w:right w:val="none" w:sz="0" w:space="0" w:color="000000"/>
+              </w:pBdr>
+              <w:spacing w:after="100" w:before="100" w:line="240"/>
+              <w:ind w:left="100" w:right="100" w:firstLine="0" w:firstLineChars="0"/>
             </w:pPr>
             <w:r>
               <w:rPr>
@@ -2230,7 +2175,7 @@
                 <w:szCs w:val="22"/>
                 <w:color w:val="000000"/>
               </w:rPr>
-              <w:t xml:space="preserve">  8.173</w:t>
+              <w:t xml:space="preserve">    8.173</w:t>
             </w:r>
           </w:p>
         </w:tc>
@@ -2255,15 +2200,14 @@
             <w:pPr>
               <w:pStyle w:val="Normal"/>
               <w:jc w:val="right"/>
-              <w:keepNext/>
-              <w:pBdr>
-                <w:bottom w:val="none" w:sz="0" w:space="0" w:color="000000"/>
-                <w:top w:val="none" w:sz="0" w:space="0" w:color="000000"/>
-                <w:left w:val="none" w:sz="0" w:space="0" w:color="000000"/>
-                <w:right w:val="none" w:sz="0" w:space="0" w:color="000000"/>
-              </w:pBdr>
-              <w:spacing w:after="100" w:before="100" w:line="240"/>
-              <w:ind w:firstLine="0" w:left="100" w:right="100"/>
+              <w:pBdr>
+                <w:bottom w:val="none" w:sz="0" w:space="0" w:color="000000"/>
+                <w:top w:val="none" w:sz="0" w:space="0" w:color="000000"/>
+                <w:left w:val="none" w:sz="0" w:space="0" w:color="000000"/>
+                <w:right w:val="none" w:sz="0" w:space="0" w:color="000000"/>
+              </w:pBdr>
+              <w:spacing w:after="100" w:before="100" w:line="240"/>
+              <w:ind w:left="100" w:right="100" w:firstLine="0" w:firstLineChars="0"/>
             </w:pPr>
             <w:r>
               <w:rPr>
@@ -2275,14 +2219,13 @@
                 <w:szCs w:val="22"/>
                 <w:color w:val="000000"/>
               </w:rPr>
-              <w:t xml:space="preserve">   16</w:t>
+              <w:t xml:space="preserve">   NA</w:t>
             </w:r>
           </w:p>
         </w:tc>
       </w:tr>
       <w:tr>
         <w:trPr>
-          <w:cantSplit/>
           <w:trHeight w:val="618" w:hRule="auto"/>
         </w:trPr>
         body7
@@ -2307,15 +2250,14 @@
             <w:pPr>
               <w:pStyle w:val="Normal"/>
               <w:jc w:val="center"/>
-              <w:keepNext/>
-              <w:pBdr>
-                <w:bottom w:val="none" w:sz="0" w:space="0" w:color="000000"/>
-                <w:top w:val="none" w:sz="0" w:space="0" w:color="000000"/>
-                <w:left w:val="none" w:sz="0" w:space="0" w:color="000000"/>
-                <w:right w:val="none" w:sz="0" w:space="0" w:color="000000"/>
-              </w:pBdr>
-              <w:spacing w:after="100" w:before="100" w:line="240"/>
-              <w:ind w:firstLine="0" w:left="100" w:right="100"/>
+              <w:pBdr>
+                <w:bottom w:val="none" w:sz="0" w:space="0" w:color="000000"/>
+                <w:top w:val="none" w:sz="0" w:space="0" w:color="000000"/>
+                <w:left w:val="none" w:sz="0" w:space="0" w:color="000000"/>
+                <w:right w:val="none" w:sz="0" w:space="0" w:color="000000"/>
+              </w:pBdr>
+              <w:spacing w:after="100" w:before="100" w:line="240"/>
+              <w:ind w:left="100" w:right="100" w:firstLine="0" w:firstLineChars="0"/>
             </w:pPr>
             <w:r>
               <w:rPr>
@@ -2352,15 +2294,14 @@
             <w:pPr>
               <w:pStyle w:val="Normal"/>
               <w:jc w:val="center"/>
-              <w:keepNext/>
-              <w:pBdr>
-                <w:bottom w:val="none" w:sz="0" w:space="0" w:color="000000"/>
-                <w:top w:val="none" w:sz="0" w:space="0" w:color="000000"/>
-                <w:left w:val="none" w:sz="0" w:space="0" w:color="000000"/>
-                <w:right w:val="none" w:sz="0" w:space="0" w:color="000000"/>
-              </w:pBdr>
-              <w:spacing w:after="100" w:before="100" w:line="240"/>
-              <w:ind w:firstLine="0" w:left="100" w:right="100"/>
+              <w:pBdr>
+                <w:bottom w:val="none" w:sz="0" w:space="0" w:color="000000"/>
+                <w:top w:val="none" w:sz="0" w:space="0" w:color="000000"/>
+                <w:left w:val="none" w:sz="0" w:space="0" w:color="000000"/>
+                <w:right w:val="none" w:sz="0" w:space="0" w:color="000000"/>
+              </w:pBdr>
+              <w:spacing w:after="100" w:before="100" w:line="240"/>
+              <w:ind w:left="100" w:right="100" w:firstLine="0" w:firstLineChars="0"/>
             </w:pPr>
             <w:r>
               <w:rPr>
@@ -2397,15 +2338,14 @@
             <w:pPr>
               <w:pStyle w:val="Normal"/>
               <w:jc w:val="right"/>
-              <w:keepNext/>
-              <w:pBdr>
-                <w:bottom w:val="none" w:sz="0" w:space="0" w:color="000000"/>
-                <w:top w:val="none" w:sz="0" w:space="0" w:color="000000"/>
-                <w:left w:val="none" w:sz="0" w:space="0" w:color="000000"/>
-                <w:right w:val="none" w:sz="0" w:space="0" w:color="000000"/>
-              </w:pBdr>
-              <w:spacing w:after="100" w:before="100" w:line="240"/>
-              <w:ind w:firstLine="0" w:left="100" w:right="100"/>
+              <w:pBdr>
+                <w:bottom w:val="none" w:sz="0" w:space="0" w:color="000000"/>
+                <w:top w:val="none" w:sz="0" w:space="0" w:color="000000"/>
+                <w:left w:val="none" w:sz="0" w:space="0" w:color="000000"/>
+                <w:right w:val="none" w:sz="0" w:space="0" w:color="000000"/>
+              </w:pBdr>
+              <w:spacing w:after="100" w:before="100" w:line="240"/>
+              <w:ind w:left="100" w:right="100" w:firstLine="0" w:firstLineChars="0"/>
             </w:pPr>
             <w:r>
               <w:rPr>
@@ -2442,15 +2382,14 @@
             <w:pPr>
               <w:pStyle w:val="Normal"/>
               <w:jc w:val="right"/>
-              <w:keepNext/>
-              <w:pBdr>
-                <w:bottom w:val="none" w:sz="0" w:space="0" w:color="000000"/>
-                <w:top w:val="none" w:sz="0" w:space="0" w:color="000000"/>
-                <w:left w:val="none" w:sz="0" w:space="0" w:color="000000"/>
-                <w:right w:val="none" w:sz="0" w:space="0" w:color="000000"/>
-              </w:pBdr>
-              <w:spacing w:after="100" w:before="100" w:line="240"/>
-              <w:ind w:firstLine="0" w:left="100" w:right="100"/>
+              <w:pBdr>
+                <w:bottom w:val="none" w:sz="0" w:space="0" w:color="000000"/>
+                <w:top w:val="none" w:sz="0" w:space="0" w:color="000000"/>
+                <w:left w:val="none" w:sz="0" w:space="0" w:color="000000"/>
+                <w:right w:val="none" w:sz="0" w:space="0" w:color="000000"/>
+              </w:pBdr>
+              <w:spacing w:after="100" w:before="100" w:line="240"/>
+              <w:ind w:left="100" w:right="100" w:firstLine="0" w:firstLineChars="0"/>
             </w:pPr>
             <w:r>
               <w:rPr>
@@ -2462,7 +2401,7 @@
                 <w:szCs w:val="22"/>
                 <w:color w:val="000000"/>
               </w:rPr>
-              <w:t xml:space="preserve">1,38</w:t>
+              <w:t xml:space="preserve">0,66</w:t>
             </w:r>
           </w:p>
         </w:tc>
@@ -2487,15 +2426,14 @@
             <w:pPr>
               <w:pStyle w:val="Normal"/>
               <w:jc w:val="right"/>
-              <w:keepNext/>
-              <w:pBdr>
-                <w:bottom w:val="none" w:sz="0" w:space="0" w:color="000000"/>
-                <w:top w:val="none" w:sz="0" w:space="0" w:color="000000"/>
-                <w:left w:val="none" w:sz="0" w:space="0" w:color="000000"/>
-                <w:right w:val="none" w:sz="0" w:space="0" w:color="000000"/>
-              </w:pBdr>
-              <w:spacing w:after="100" w:before="100" w:line="240"/>
-              <w:ind w:firstLine="0" w:left="100" w:right="100"/>
+              <w:pBdr>
+                <w:bottom w:val="none" w:sz="0" w:space="0" w:color="000000"/>
+                <w:top w:val="none" w:sz="0" w:space="0" w:color="000000"/>
+                <w:left w:val="none" w:sz="0" w:space="0" w:color="000000"/>
+                <w:right w:val="none" w:sz="0" w:space="0" w:color="000000"/>
+              </w:pBdr>
+              <w:spacing w:after="100" w:before="100" w:line="240"/>
+              <w:ind w:left="100" w:right="100" w:firstLine="0" w:firstLineChars="0"/>
             </w:pPr>
             <w:r>
               <w:rPr>
@@ -2507,7 +2445,7 @@
                 <w:szCs w:val="22"/>
                 <w:color w:val="000000"/>
               </w:rPr>
-              <w:t xml:space="preserve">2,31</w:t>
+              <w:t xml:space="preserve">0,261</w:t>
             </w:r>
           </w:p>
         </w:tc>
@@ -2532,15 +2470,14 @@
             <w:pPr>
               <w:pStyle w:val="Normal"/>
               <w:jc w:val="right"/>
-              <w:keepNext/>
-              <w:pBdr>
-                <w:bottom w:val="none" w:sz="0" w:space="0" w:color="000000"/>
-                <w:top w:val="none" w:sz="0" w:space="0" w:color="000000"/>
-                <w:left w:val="none" w:sz="0" w:space="0" w:color="000000"/>
-                <w:right w:val="none" w:sz="0" w:space="0" w:color="000000"/>
-              </w:pBdr>
-              <w:spacing w:after="100" w:before="100" w:line="240"/>
-              <w:ind w:firstLine="0" w:left="100" w:right="100"/>
+              <w:pBdr>
+                <w:bottom w:val="none" w:sz="0" w:space="0" w:color="000000"/>
+                <w:top w:val="none" w:sz="0" w:space="0" w:color="000000"/>
+                <w:left w:val="none" w:sz="0" w:space="0" w:color="000000"/>
+                <w:right w:val="none" w:sz="0" w:space="0" w:color="000000"/>
+              </w:pBdr>
+              <w:spacing w:after="100" w:before="100" w:line="240"/>
+              <w:ind w:left="100" w:right="100" w:firstLine="0" w:firstLineChars="0"/>
             </w:pPr>
             <w:r>
               <w:rPr>
@@ -2552,7 +2489,7 @@
                 <w:szCs w:val="22"/>
                 <w:color w:val="000000"/>
               </w:rPr>
-              <w:t xml:space="preserve"> 22.916</w:t>
+              <w:t xml:space="preserve">  151.707</w:t>
             </w:r>
           </w:p>
         </w:tc>
@@ -2577,15 +2514,14 @@
             <w:pPr>
               <w:pStyle w:val="Normal"/>
               <w:jc w:val="right"/>
-              <w:keepNext/>
-              <w:pBdr>
-                <w:bottom w:val="none" w:sz="0" w:space="0" w:color="000000"/>
-                <w:top w:val="none" w:sz="0" w:space="0" w:color="000000"/>
-                <w:left w:val="none" w:sz="0" w:space="0" w:color="000000"/>
-                <w:right w:val="none" w:sz="0" w:space="0" w:color="000000"/>
-              </w:pBdr>
-              <w:spacing w:after="100" w:before="100" w:line="240"/>
-              <w:ind w:firstLine="0" w:left="100" w:right="100"/>
+              <w:pBdr>
+                <w:bottom w:val="none" w:sz="0" w:space="0" w:color="000000"/>
+                <w:top w:val="none" w:sz="0" w:space="0" w:color="000000"/>
+                <w:left w:val="none" w:sz="0" w:space="0" w:color="000000"/>
+                <w:right w:val="none" w:sz="0" w:space="0" w:color="000000"/>
+              </w:pBdr>
+              <w:spacing w:after="100" w:before="100" w:line="240"/>
+              <w:ind w:left="100" w:right="100" w:firstLine="0" w:firstLineChars="0"/>
             </w:pPr>
             <w:r>
               <w:rPr>
@@ -2597,21 +2533,20 @@
                 <w:szCs w:val="22"/>
                 <w:color w:val="000000"/>
               </w:rPr>
-              <w:t xml:space="preserve">  172</w:t>
+              <w:t xml:space="preserve">  808</w:t>
             </w:r>
           </w:p>
         </w:tc>
       </w:tr>
       <w:tr>
         <w:trPr>
-          <w:cantSplit/>
           <w:trHeight w:val="614" w:hRule="auto"/>
         </w:trPr>
         body8
         <w:tc>
           <w:tcPr>
             <w:tcBorders>
-              <w:bottom w:val="single" w:sz="16" w:space="0" w:color="666666"/>
+              <w:bottom w:val="single" w:sz="12" w:space="0" w:color="666666"/>
               <w:top w:val="none" w:sz="0" w:space="0" w:color="000000"/>
               <w:left w:val="none" w:sz="0" w:space="0" w:color="000000"/>
               <w:right w:val="single" w:sz="8" w:space="0" w:color="666666"/>
@@ -2629,15 +2564,14 @@
             <w:pPr>
               <w:pStyle w:val="Normal"/>
               <w:jc w:val="center"/>
-              <w:keepNext/>
-              <w:pBdr>
-                <w:bottom w:val="none" w:sz="0" w:space="0" w:color="000000"/>
-                <w:top w:val="none" w:sz="0" w:space="0" w:color="000000"/>
-                <w:left w:val="none" w:sz="0" w:space="0" w:color="000000"/>
-                <w:right w:val="none" w:sz="0" w:space="0" w:color="000000"/>
-              </w:pBdr>
-              <w:spacing w:after="100" w:before="100" w:line="240"/>
-              <w:ind w:firstLine="0" w:left="100" w:right="100"/>
+              <w:pBdr>
+                <w:bottom w:val="none" w:sz="0" w:space="0" w:color="000000"/>
+                <w:top w:val="none" w:sz="0" w:space="0" w:color="000000"/>
+                <w:left w:val="none" w:sz="0" w:space="0" w:color="000000"/>
+                <w:right w:val="none" w:sz="0" w:space="0" w:color="000000"/>
+              </w:pBdr>
+              <w:spacing w:after="100" w:before="100" w:line="240"/>
+              <w:ind w:left="100" w:right="100" w:firstLine="0" w:firstLineChars="0"/>
             </w:pPr>
             <w:r>
               <w:rPr>
@@ -2656,7 +2590,7 @@
         <w:tc>
           <w:tcPr>
             <w:tcBorders>
-              <w:bottom w:val="single" w:sz="16" w:space="0" w:color="666666"/>
+              <w:bottom w:val="single" w:sz="12" w:space="0" w:color="666666"/>
               <w:top w:val="none" w:sz="0" w:space="0" w:color="000000"/>
               <w:left w:val="single" w:sz="8" w:space="0" w:color="666666"/>
               <w:right w:val="single" w:sz="8" w:space="0" w:color="666666"/>
@@ -2674,15 +2608,14 @@
             <w:pPr>
               <w:pStyle w:val="Normal"/>
               <w:jc w:val="center"/>
-              <w:keepNext/>
-              <w:pBdr>
-                <w:bottom w:val="none" w:sz="0" w:space="0" w:color="000000"/>
-                <w:top w:val="none" w:sz="0" w:space="0" w:color="000000"/>
-                <w:left w:val="none" w:sz="0" w:space="0" w:color="000000"/>
-                <w:right w:val="none" w:sz="0" w:space="0" w:color="000000"/>
-              </w:pBdr>
-              <w:spacing w:after="100" w:before="100" w:line="240"/>
-              <w:ind w:firstLine="0" w:left="100" w:right="100"/>
+              <w:pBdr>
+                <w:bottom w:val="none" w:sz="0" w:space="0" w:color="000000"/>
+                <w:top w:val="none" w:sz="0" w:space="0" w:color="000000"/>
+                <w:left w:val="none" w:sz="0" w:space="0" w:color="000000"/>
+                <w:right w:val="none" w:sz="0" w:space="0" w:color="000000"/>
+              </w:pBdr>
+              <w:spacing w:after="100" w:before="100" w:line="240"/>
+              <w:ind w:left="100" w:right="100" w:firstLine="0" w:firstLineChars="0"/>
             </w:pPr>
             <w:r>
               <w:rPr>
@@ -2701,7 +2634,7 @@
         <w:tc>
           <w:tcPr>
             <w:tcBorders>
-              <w:bottom w:val="single" w:sz="16" w:space="0" w:color="666666"/>
+              <w:bottom w:val="single" w:sz="12" w:space="0" w:color="666666"/>
               <w:top w:val="none" w:sz="0" w:space="0" w:color="000000"/>
               <w:left w:val="single" w:sz="8" w:space="0" w:color="666666"/>
               <w:right w:val="single" w:sz="8" w:space="0" w:color="666666"/>
@@ -2719,15 +2652,14 @@
             <w:pPr>
               <w:pStyle w:val="Normal"/>
               <w:jc w:val="right"/>
-              <w:keepNext/>
-              <w:pBdr>
-                <w:bottom w:val="none" w:sz="0" w:space="0" w:color="000000"/>
-                <w:top w:val="none" w:sz="0" w:space="0" w:color="000000"/>
-                <w:left w:val="none" w:sz="0" w:space="0" w:color="000000"/>
-                <w:right w:val="none" w:sz="0" w:space="0" w:color="000000"/>
-              </w:pBdr>
-              <w:spacing w:after="100" w:before="100" w:line="240"/>
-              <w:ind w:firstLine="0" w:left="100" w:right="100"/>
+              <w:pBdr>
+                <w:bottom w:val="none" w:sz="0" w:space="0" w:color="000000"/>
+                <w:top w:val="none" w:sz="0" w:space="0" w:color="000000"/>
+                <w:left w:val="none" w:sz="0" w:space="0" w:color="000000"/>
+                <w:right w:val="none" w:sz="0" w:space="0" w:color="000000"/>
+              </w:pBdr>
+              <w:spacing w:after="100" w:before="100" w:line="240"/>
+              <w:ind w:left="100" w:right="100" w:firstLine="0" w:firstLineChars="0"/>
             </w:pPr>
             <w:r>
               <w:rPr>
@@ -2746,7 +2678,7 @@
         <w:tc>
           <w:tcPr>
             <w:tcBorders>
-              <w:bottom w:val="single" w:sz="16" w:space="0" w:color="666666"/>
+              <w:bottom w:val="single" w:sz="12" w:space="0" w:color="666666"/>
               <w:top w:val="none" w:sz="0" w:space="0" w:color="000000"/>
               <w:left w:val="single" w:sz="8" w:space="0" w:color="666666"/>
               <w:right w:val="none" w:sz="0" w:space="0" w:color="000000"/>
@@ -2764,15 +2696,14 @@
             <w:pPr>
               <w:pStyle w:val="Normal"/>
               <w:jc w:val="right"/>
-              <w:keepNext/>
-              <w:pBdr>
-                <w:bottom w:val="none" w:sz="0" w:space="0" w:color="000000"/>
-                <w:top w:val="none" w:sz="0" w:space="0" w:color="000000"/>
-                <w:left w:val="none" w:sz="0" w:space="0" w:color="000000"/>
-                <w:right w:val="none" w:sz="0" w:space="0" w:color="000000"/>
-              </w:pBdr>
-              <w:spacing w:after="100" w:before="100" w:line="240"/>
-              <w:ind w:firstLine="0" w:left="100" w:right="100"/>
+              <w:pBdr>
+                <w:bottom w:val="none" w:sz="0" w:space="0" w:color="000000"/>
+                <w:top w:val="none" w:sz="0" w:space="0" w:color="000000"/>
+                <w:left w:val="none" w:sz="0" w:space="0" w:color="000000"/>
+                <w:right w:val="none" w:sz="0" w:space="0" w:color="000000"/>
+              </w:pBdr>
+              <w:spacing w:after="100" w:before="100" w:line="240"/>
+              <w:ind w:left="100" w:right="100" w:firstLine="0" w:firstLineChars="0"/>
             </w:pPr>
             <w:r>
               <w:rPr>
@@ -2784,14 +2715,14 @@
                 <w:szCs w:val="22"/>
                 <w:color w:val="000000"/>
               </w:rPr>
-              <w:t xml:space="preserve">0,95</w:t>
-            </w:r>
-          </w:p>
-        </w:tc>
-        <w:tc>
-          <w:tcPr>
-            <w:tcBorders>
-              <w:bottom w:val="single" w:sz="16" w:space="0" w:color="666666"/>
+              <w:t xml:space="preserve">0,80</w:t>
+            </w:r>
+          </w:p>
+        </w:tc>
+        <w:tc>
+          <w:tcPr>
+            <w:tcBorders>
+              <w:bottom w:val="single" w:sz="12" w:space="0" w:color="666666"/>
               <w:top w:val="none" w:sz="0" w:space="0" w:color="000000"/>
               <w:left w:val="none" w:sz="0" w:space="0" w:color="000000"/>
               <w:right w:val="none" w:sz="0" w:space="0" w:color="000000"/>
@@ -2809,15 +2740,14 @@
             <w:pPr>
               <w:pStyle w:val="Normal"/>
               <w:jc w:val="right"/>
-              <w:keepNext/>
-              <w:pBdr>
-                <w:bottom w:val="none" w:sz="0" w:space="0" w:color="000000"/>
-                <w:top w:val="none" w:sz="0" w:space="0" w:color="000000"/>
-                <w:left w:val="none" w:sz="0" w:space="0" w:color="000000"/>
-                <w:right w:val="none" w:sz="0" w:space="0" w:color="000000"/>
-              </w:pBdr>
-              <w:spacing w:after="100" w:before="100" w:line="240"/>
-              <w:ind w:firstLine="0" w:left="100" w:right="100"/>
+              <w:pBdr>
+                <w:bottom w:val="none" w:sz="0" w:space="0" w:color="000000"/>
+                <w:top w:val="none" w:sz="0" w:space="0" w:color="000000"/>
+                <w:left w:val="none" w:sz="0" w:space="0" w:color="000000"/>
+                <w:right w:val="none" w:sz="0" w:space="0" w:color="000000"/>
+              </w:pBdr>
+              <w:spacing w:after="100" w:before="100" w:line="240"/>
+              <w:ind w:left="100" w:right="100" w:firstLine="0" w:firstLineChars="0"/>
             </w:pPr>
             <w:r>
               <w:rPr>
@@ -2829,14 +2759,14 @@
                 <w:szCs w:val="22"/>
                 <w:color w:val="000000"/>
               </w:rPr>
-              <w:t xml:space="preserve">0,49</w:t>
-            </w:r>
-          </w:p>
-        </w:tc>
-        <w:tc>
-          <w:tcPr>
-            <w:tcBorders>
-              <w:bottom w:val="single" w:sz="16" w:space="0" w:color="666666"/>
+              <w:t xml:space="preserve">0,305</w:t>
+            </w:r>
+          </w:p>
+        </w:tc>
+        <w:tc>
+          <w:tcPr>
+            <w:tcBorders>
+              <w:bottom w:val="single" w:sz="12" w:space="0" w:color="666666"/>
               <w:top w:val="none" w:sz="0" w:space="0" w:color="000000"/>
               <w:left w:val="none" w:sz="0" w:space="0" w:color="000000"/>
               <w:right w:val="none" w:sz="0" w:space="0" w:color="000000"/>
@@ -2854,15 +2784,14 @@
             <w:pPr>
               <w:pStyle w:val="Normal"/>
               <w:jc w:val="right"/>
-              <w:keepNext/>
-              <w:pBdr>
-                <w:bottom w:val="none" w:sz="0" w:space="0" w:color="000000"/>
-                <w:top w:val="none" w:sz="0" w:space="0" w:color="000000"/>
-                <w:left w:val="none" w:sz="0" w:space="0" w:color="000000"/>
-                <w:right w:val="none" w:sz="0" w:space="0" w:color="000000"/>
-              </w:pBdr>
-              <w:spacing w:after="100" w:before="100" w:line="240"/>
-              <w:ind w:firstLine="0" w:left="100" w:right="100"/>
+              <w:pBdr>
+                <w:bottom w:val="none" w:sz="0" w:space="0" w:color="000000"/>
+                <w:top w:val="none" w:sz="0" w:space="0" w:color="000000"/>
+                <w:left w:val="none" w:sz="0" w:space="0" w:color="000000"/>
+                <w:right w:val="none" w:sz="0" w:space="0" w:color="000000"/>
+              </w:pBdr>
+              <w:spacing w:after="100" w:before="100" w:line="240"/>
+              <w:ind w:left="100" w:right="100" w:firstLine="0" w:firstLineChars="0"/>
             </w:pPr>
             <w:r>
               <w:rPr>
@@ -2874,14 +2803,14 @@
                 <w:szCs w:val="22"/>
                 <w:color w:val="000000"/>
               </w:rPr>
-              <w:t xml:space="preserve"> 27.102</w:t>
-            </w:r>
-          </w:p>
-        </w:tc>
-        <w:tc>
-          <w:tcPr>
-            <w:tcBorders>
-              <w:bottom w:val="single" w:sz="16" w:space="0" w:color="666666"/>
+              <w:t xml:space="preserve">  132.328</w:t>
+            </w:r>
+          </w:p>
+        </w:tc>
+        <w:tc>
+          <w:tcPr>
+            <w:tcBorders>
+              <w:bottom w:val="single" w:sz="12" w:space="0" w:color="666666"/>
               <w:top w:val="none" w:sz="0" w:space="0" w:color="000000"/>
               <w:left w:val="none" w:sz="0" w:space="0" w:color="000000"/>
               <w:right w:val="none" w:sz="0" w:space="0" w:color="000000"/>
@@ -2899,15 +2828,14 @@
             <w:pPr>
               <w:pStyle w:val="Normal"/>
               <w:jc w:val="right"/>
-              <w:keepNext/>
-              <w:pBdr>
-                <w:bottom w:val="none" w:sz="0" w:space="0" w:color="000000"/>
-                <w:top w:val="none" w:sz="0" w:space="0" w:color="000000"/>
-                <w:left w:val="none" w:sz="0" w:space="0" w:color="000000"/>
-                <w:right w:val="none" w:sz="0" w:space="0" w:color="000000"/>
-              </w:pBdr>
-              <w:spacing w:after="100" w:before="100" w:line="240"/>
-              <w:ind w:firstLine="0" w:left="100" w:right="100"/>
+              <w:pBdr>
+                <w:bottom w:val="none" w:sz="0" w:space="0" w:color="000000"/>
+                <w:top w:val="none" w:sz="0" w:space="0" w:color="000000"/>
+                <w:left w:val="none" w:sz="0" w:space="0" w:color="000000"/>
+                <w:right w:val="none" w:sz="0" w:space="0" w:color="000000"/>
+              </w:pBdr>
+              <w:spacing w:after="100" w:before="100" w:line="240"/>
+              <w:ind w:left="100" w:right="100" w:firstLine="0" w:firstLineChars="0"/>
             </w:pPr>
             <w:r>
               <w:rPr>
@@ -2919,13 +2847,13 @@
                 <w:szCs w:val="22"/>
                 <w:color w:val="000000"/>
               </w:rPr>
-              <w:t xml:space="preserve">  150</w:t>
+              <w:t xml:space="preserve">  750</w:t>
             </w:r>
           </w:p>
         </w:tc>
       </w:tr>
     </w:tbl>
-    <w:sectPr>
+    <w:sectPr w:officer="true">
       <w:pgMar w:header="720" w:bottom="1440" w:top="1440" w:right="1440" w:left="1440" w:footer="720" w:gutter="720"/>
       <w:pgSz w:h="16848" w:w="11952" w:orient="portrait"/>
       <w:type w:val="continuous"/>
@@ -2933,6 +2861,11 @@
     </w:sectPr>
   </w:body>
 </w:document>
+</file>
+
+<file path=word/comments.xml><?xml version="1.0" encoding="utf-8"?>
+<w:comments xmlns:wpc="http://schemas.microsoft.com/office/word/2010/wordprocessingCanvas" xmlns:mo="http://schemas.microsoft.com/office/mac/office/2008/main" xmlns:mc="http://schemas.openxmlformats.org/markup-compatibility/2006" xmlns:mv="urn:schemas-microsoft-com:mac:vml" xmlns:o="urn:schemas-microsoft-com:office:office" xmlns:r="http://schemas.openxmlformats.org/officeDocument/2006/relationships" xmlns:m="http://schemas.openxmlformats.org/officeDocument/2006/math" xmlns:v="urn:schemas-microsoft-com:vml" xmlns:wp14="http://schemas.microsoft.com/office/word/2010/wordprocessingDrawing" xmlns:wp="http://schemas.openxmlformats.org/drawingml/2006/wordprocessingDrawing" xmlns:w10="urn:schemas-microsoft-com:office:word" xmlns:w="http://schemas.openxmlformats.org/wordprocessingml/2006/main" xmlns:w14="http://schemas.microsoft.com/office/word/2010/wordml" xmlns:wpg="http://schemas.microsoft.com/office/word/2010/wordprocessingGroup" xmlns:wpi="http://schemas.microsoft.com/office/word/2010/wordprocessingInk" xmlns:wne="http://schemas.microsoft.com/office/word/2006/wordml" xmlns:wps="http://schemas.microsoft.com/office/word/2010/wordprocessingShape" mc:Ignorable="w14 wp14">
+</w:comments>
 </file>
 
 <file path=word/footnotes.xml><?xml version="1.0" encoding="utf-8"?>

</xml_diff>